<commit_message>
project + full documentation
</commit_message>
<xml_diff>
--- a/QueueSimulator-StoicaIrina.docx
+++ b/QueueSimulator-StoicaIrina.docx
@@ -695,7 +695,7 @@
           <w:sz w:val="20"/>
           <w:szCs w:val="20"/>
         </w:rPr>
-        <w:t>3</w:t>
+        <w:t>4</w:t>
       </w:r>
     </w:p>
     <w:p>
@@ -759,7 +759,15 @@
           <w:sz w:val="20"/>
           <w:szCs w:val="20"/>
         </w:rPr>
-        <w:t>Results……………………………………………………………………………………………………8</w:t>
+        <w:t>Results……………………………………………………………………………………………………</w:t>
+      </w:r>
+      <w:r>
+        <w:rPr>
+          <w:rFonts w:ascii="Times New Roman" w:hAnsi="Times New Roman" w:cs="Times New Roman"/>
+          <w:sz w:val="20"/>
+          <w:szCs w:val="20"/>
+        </w:rPr>
+        <w:t>7</w:t>
       </w:r>
     </w:p>
     <w:p>
@@ -782,7 +790,15 @@
           <w:sz w:val="20"/>
           <w:szCs w:val="20"/>
         </w:rPr>
-        <w:t>Conclusions………………………………………………………………………………………………8</w:t>
+        <w:t>Conclusions………………………………………………………………………………………………</w:t>
+      </w:r>
+      <w:r>
+        <w:rPr>
+          <w:rFonts w:ascii="Times New Roman" w:hAnsi="Times New Roman" w:cs="Times New Roman"/>
+          <w:sz w:val="20"/>
+          <w:szCs w:val="20"/>
+        </w:rPr>
+        <w:t>7</w:t>
       </w:r>
     </w:p>
     <w:p>
@@ -929,7 +945,7 @@
         <w:pStyle w:val="ListParagraph"/>
         <w:numPr>
           <w:ilvl w:val="0"/>
-          <w:numId w:val="1"/>
+          <w:numId w:val="8"/>
         </w:numPr>
         <w:spacing w:line="240" w:lineRule="auto"/>
         <w:jc w:val="both"/>
@@ -956,296 +972,7 @@
     </w:p>
     <w:p>
       <w:pPr>
-        <w:spacing w:line="240" w:lineRule="auto"/>
-        <w:jc w:val="both"/>
-        <w:rPr>
-          <w:rFonts w:ascii="Times New Roman" w:hAnsi="Times New Roman" w:cs="Times New Roman"/>
-          <w:sz w:val="20"/>
-          <w:szCs w:val="20"/>
-        </w:rPr>
-      </w:pPr>
-      <w:r>
-        <w:rPr>
-          <w:rFonts w:ascii="Times New Roman" w:hAnsi="Times New Roman" w:cs="Times New Roman"/>
-          <w:sz w:val="20"/>
-          <w:szCs w:val="20"/>
-        </w:rPr>
-        <w:t>The pu</w:t>
-      </w:r>
-      <w:r>
-        <w:rPr>
-          <w:rFonts w:ascii="Times New Roman" w:hAnsi="Times New Roman" w:cs="Times New Roman"/>
-          <w:sz w:val="20"/>
-          <w:szCs w:val="20"/>
-        </w:rPr>
-        <w:t xml:space="preserve">rpose of the assignment is to create a Java Application which simulates and analyses queuing based systems for determining and optimizing the client waiting time. Queues are often used and realised in the real world, where their purpose is to provide an organized place for the clients to </w:t>
-      </w:r>
-      <w:r>
-        <w:rPr>
-          <w:rFonts w:ascii="Times New Roman" w:hAnsi="Times New Roman" w:cs="Times New Roman"/>
-          <w:sz w:val="20"/>
-          <w:szCs w:val="20"/>
-        </w:rPr>
-        <w:t xml:space="preserve">wait before they receive the service they want. The application should simulate </w:t>
-      </w:r>
-      <w:proofErr w:type="gramStart"/>
-      <w:r>
-        <w:rPr>
-          <w:rFonts w:ascii="Times New Roman" w:hAnsi="Times New Roman" w:cs="Times New Roman"/>
-          <w:sz w:val="20"/>
-          <w:szCs w:val="20"/>
-        </w:rPr>
-        <w:t>a number of</w:t>
-      </w:r>
-      <w:proofErr w:type="gramEnd"/>
-      <w:r>
-        <w:rPr>
-          <w:rFonts w:ascii="Times New Roman" w:hAnsi="Times New Roman" w:cs="Times New Roman"/>
-          <w:sz w:val="20"/>
-          <w:szCs w:val="20"/>
-        </w:rPr>
-        <w:t xml:space="preserve"> clients arriving at a certain time in order to obtain a service</w:t>
-      </w:r>
-      <w:r>
-        <w:rPr>
-          <w:rFonts w:ascii="Times New Roman" w:hAnsi="Times New Roman" w:cs="Times New Roman"/>
-          <w:sz w:val="20"/>
-          <w:szCs w:val="20"/>
-        </w:rPr>
-        <w:t xml:space="preserve">. </w:t>
-      </w:r>
-      <w:r>
-        <w:rPr>
-          <w:rFonts w:ascii="Times New Roman" w:hAnsi="Times New Roman" w:cs="Times New Roman"/>
-          <w:sz w:val="20"/>
-          <w:szCs w:val="20"/>
-        </w:rPr>
-        <w:t>When</w:t>
-      </w:r>
-      <w:r>
-        <w:rPr>
-          <w:rFonts w:ascii="Times New Roman" w:hAnsi="Times New Roman" w:cs="Times New Roman"/>
-          <w:sz w:val="20"/>
-          <w:szCs w:val="20"/>
-        </w:rPr>
-        <w:t xml:space="preserve"> clients</w:t>
-      </w:r>
-      <w:r>
-        <w:rPr>
-          <w:rFonts w:ascii="Times New Roman" w:hAnsi="Times New Roman" w:cs="Times New Roman"/>
-          <w:sz w:val="20"/>
-          <w:szCs w:val="20"/>
-        </w:rPr>
-        <w:t xml:space="preserve"> ent</w:t>
-      </w:r>
-      <w:r>
-        <w:rPr>
-          <w:rFonts w:ascii="Times New Roman" w:hAnsi="Times New Roman" w:cs="Times New Roman"/>
-          <w:sz w:val="20"/>
-          <w:szCs w:val="20"/>
-        </w:rPr>
-        <w:t>er</w:t>
-      </w:r>
-      <w:r>
-        <w:rPr>
-          <w:rFonts w:ascii="Times New Roman" w:hAnsi="Times New Roman" w:cs="Times New Roman"/>
-          <w:sz w:val="20"/>
-          <w:szCs w:val="20"/>
-        </w:rPr>
-        <w:t xml:space="preserve"> the queue, </w:t>
-      </w:r>
-      <w:r>
-        <w:rPr>
-          <w:rFonts w:ascii="Times New Roman" w:hAnsi="Times New Roman" w:cs="Times New Roman"/>
-          <w:sz w:val="20"/>
-          <w:szCs w:val="20"/>
-        </w:rPr>
-        <w:t xml:space="preserve">they will wait for the clients who arrived previously to finish their own service time </w:t>
-      </w:r>
-      <w:r>
-        <w:rPr>
-          <w:rFonts w:ascii="Times New Roman" w:hAnsi="Times New Roman" w:cs="Times New Roman"/>
-          <w:sz w:val="20"/>
-          <w:szCs w:val="20"/>
-        </w:rPr>
-        <w:t xml:space="preserve">and after </w:t>
-      </w:r>
-      <w:proofErr w:type="gramStart"/>
-      <w:r>
-        <w:rPr>
-          <w:rFonts w:ascii="Times New Roman" w:hAnsi="Times New Roman" w:cs="Times New Roman"/>
-          <w:sz w:val="20"/>
-          <w:szCs w:val="20"/>
-        </w:rPr>
-        <w:t xml:space="preserve">a period of </w:t>
-      </w:r>
-      <w:r>
-        <w:rPr>
-          <w:rFonts w:ascii="Times New Roman" w:hAnsi="Times New Roman" w:cs="Times New Roman"/>
-          <w:sz w:val="20"/>
-          <w:szCs w:val="20"/>
-        </w:rPr>
-        <w:t>time</w:t>
-      </w:r>
-      <w:proofErr w:type="gramEnd"/>
-      <w:r>
-        <w:rPr>
-          <w:rFonts w:ascii="Times New Roman" w:hAnsi="Times New Roman" w:cs="Times New Roman"/>
-          <w:sz w:val="20"/>
-          <w:szCs w:val="20"/>
-        </w:rPr>
-        <w:t xml:space="preserve">, </w:t>
-      </w:r>
-      <w:r>
-        <w:rPr>
-          <w:rFonts w:ascii="Times New Roman" w:hAnsi="Times New Roman" w:cs="Times New Roman"/>
-          <w:sz w:val="20"/>
-          <w:szCs w:val="20"/>
-        </w:rPr>
-        <w:t>the time needed for their service, they will leave.</w:t>
-      </w:r>
-      <w:r>
-        <w:rPr>
-          <w:rFonts w:ascii="Times New Roman" w:hAnsi="Times New Roman" w:cs="Times New Roman"/>
-          <w:sz w:val="20"/>
-          <w:szCs w:val="20"/>
-        </w:rPr>
-        <w:t xml:space="preserve"> The application is also computing the peak hour, average waiting time and average service time for the clients. The peak hour is the moment </w:t>
-      </w:r>
-      <w:r>
-        <w:rPr>
-          <w:rFonts w:ascii="Times New Roman" w:hAnsi="Times New Roman" w:cs="Times New Roman"/>
-          <w:sz w:val="20"/>
-          <w:szCs w:val="20"/>
-        </w:rPr>
-        <w:t>in the simulation with the most clients getting their service and waiting in the queues, the average service time is the average between the service periods of all clients and the average waiting time is the average time spend by the clients waiting in the queue before they get to start their service time.</w:t>
-      </w:r>
-    </w:p>
-    <w:p>
-      <w:pPr>
-        <w:spacing w:line="240" w:lineRule="auto"/>
-        <w:jc w:val="both"/>
-        <w:rPr>
-          <w:rFonts w:ascii="Times New Roman" w:hAnsi="Times New Roman" w:cs="Times New Roman"/>
-          <w:sz w:val="20"/>
-          <w:szCs w:val="20"/>
-        </w:rPr>
-      </w:pPr>
-      <w:proofErr w:type="gramStart"/>
-      <w:r>
-        <w:rPr>
-          <w:rFonts w:ascii="Times New Roman" w:hAnsi="Times New Roman" w:cs="Times New Roman"/>
-          <w:sz w:val="20"/>
-          <w:szCs w:val="20"/>
-        </w:rPr>
-        <w:t>In order to</w:t>
-      </w:r>
-      <w:proofErr w:type="gramEnd"/>
-      <w:r>
-        <w:rPr>
-          <w:rFonts w:ascii="Times New Roman" w:hAnsi="Times New Roman" w:cs="Times New Roman"/>
-          <w:sz w:val="20"/>
-          <w:szCs w:val="20"/>
-        </w:rPr>
-        <w:t xml:space="preserve"> achieve our goal, we can define some secondary objectives. We will need to generate random clients that will be the subject of our simulation. They will be defined by an ID, the time at which they </w:t>
-      </w:r>
-      <w:r>
-        <w:rPr>
-          <w:rFonts w:ascii="Times New Roman" w:hAnsi="Times New Roman" w:cs="Times New Roman"/>
-          <w:sz w:val="20"/>
-          <w:szCs w:val="20"/>
-        </w:rPr>
-        <w:t>arrive,</w:t>
-      </w:r>
-      <w:r>
-        <w:rPr>
-          <w:rFonts w:ascii="Times New Roman" w:hAnsi="Times New Roman" w:cs="Times New Roman"/>
-          <w:sz w:val="20"/>
-          <w:szCs w:val="20"/>
-        </w:rPr>
-        <w:t xml:space="preserve"> and the time needed for the service to be performed. When the clients arrive, they will enter</w:t>
-      </w:r>
-      <w:r>
-        <w:rPr>
-          <w:rFonts w:ascii="Times New Roman" w:hAnsi="Times New Roman" w:cs="Times New Roman"/>
-          <w:sz w:val="20"/>
-          <w:szCs w:val="20"/>
-        </w:rPr>
-        <w:t xml:space="preserve"> either in</w:t>
-      </w:r>
-      <w:r>
-        <w:rPr>
-          <w:rFonts w:ascii="Times New Roman" w:hAnsi="Times New Roman" w:cs="Times New Roman"/>
-          <w:sz w:val="20"/>
-          <w:szCs w:val="20"/>
-        </w:rPr>
-        <w:t xml:space="preserve"> the shortest queue available</w:t>
-      </w:r>
-      <w:r>
-        <w:rPr>
-          <w:rFonts w:ascii="Times New Roman" w:hAnsi="Times New Roman" w:cs="Times New Roman"/>
-          <w:sz w:val="20"/>
-          <w:szCs w:val="20"/>
-        </w:rPr>
-        <w:t xml:space="preserve"> or in the queue that has the </w:t>
-      </w:r>
-      <w:r>
-        <w:rPr>
-          <w:rFonts w:ascii="Times New Roman" w:hAnsi="Times New Roman" w:cs="Times New Roman"/>
-          <w:sz w:val="20"/>
-          <w:szCs w:val="20"/>
-        </w:rPr>
-        <w:t>shortest total waiting time</w:t>
-      </w:r>
-      <w:r>
-        <w:rPr>
-          <w:rFonts w:ascii="Times New Roman" w:hAnsi="Times New Roman" w:cs="Times New Roman"/>
-          <w:sz w:val="20"/>
-          <w:szCs w:val="20"/>
-        </w:rPr>
-        <w:t xml:space="preserve">. </w:t>
-      </w:r>
-      <w:r>
-        <w:rPr>
-          <w:rFonts w:ascii="Times New Roman" w:hAnsi="Times New Roman" w:cs="Times New Roman"/>
-          <w:sz w:val="20"/>
-          <w:szCs w:val="20"/>
-        </w:rPr>
-        <w:t>The queues will run parallel with each other and will be managed by the simulation manager that also creates the clients. The data regarding the simulation will be entered by the user of the application. The user will enter at the beginning the number of clients, the number of queues, time interval for the simulation, the minimum and the maximum arrival time of the clients and the minimum and maximum service time of allocated to the clients.</w:t>
-      </w:r>
-      <w:r>
-        <w:rPr>
-          <w:rFonts w:ascii="Times New Roman" w:hAnsi="Times New Roman" w:cs="Times New Roman"/>
-          <w:sz w:val="20"/>
-          <w:szCs w:val="20"/>
-        </w:rPr>
-        <w:t xml:space="preserve"> The queues and the waiting clients will be observed in the user interface in real time.</w:t>
-      </w:r>
-    </w:p>
-    <w:p>
-      <w:pPr>
-        <w:spacing w:line="240" w:lineRule="auto"/>
-        <w:jc w:val="both"/>
-        <w:rPr>
-          <w:rFonts w:ascii="Times New Roman" w:hAnsi="Times New Roman" w:cs="Times New Roman"/>
-          <w:sz w:val="20"/>
-          <w:szCs w:val="20"/>
-        </w:rPr>
-      </w:pPr>
-    </w:p>
-    <w:p>
-      <w:pPr>
-        <w:spacing w:line="240" w:lineRule="auto"/>
-        <w:jc w:val="both"/>
-        <w:rPr>
-          <w:rFonts w:ascii="Times New Roman" w:hAnsi="Times New Roman" w:cs="Times New Roman"/>
-          <w:sz w:val="20"/>
-          <w:szCs w:val="20"/>
-        </w:rPr>
-      </w:pPr>
-    </w:p>
-    <w:p>
-      <w:pPr>
+        <w:pStyle w:val="ListParagraph"/>
         <w:spacing w:line="240" w:lineRule="auto"/>
         <w:jc w:val="both"/>
         <w:rPr>
@@ -1257,6 +984,338 @@
           <w:u w:val="single"/>
         </w:rPr>
       </w:pPr>
+    </w:p>
+    <w:p>
+      <w:pPr>
+        <w:spacing w:line="240" w:lineRule="auto"/>
+        <w:jc w:val="both"/>
+        <w:rPr>
+          <w:rFonts w:ascii="Times New Roman" w:hAnsi="Times New Roman" w:cs="Times New Roman"/>
+          <w:sz w:val="20"/>
+          <w:szCs w:val="20"/>
+        </w:rPr>
+      </w:pPr>
+      <w:r>
+        <w:rPr>
+          <w:rFonts w:ascii="Times New Roman" w:hAnsi="Times New Roman" w:cs="Times New Roman"/>
+          <w:sz w:val="20"/>
+          <w:szCs w:val="20"/>
+        </w:rPr>
+        <w:t>The pu</w:t>
+      </w:r>
+      <w:r>
+        <w:rPr>
+          <w:rFonts w:ascii="Times New Roman" w:hAnsi="Times New Roman" w:cs="Times New Roman"/>
+          <w:sz w:val="20"/>
+          <w:szCs w:val="20"/>
+        </w:rPr>
+        <w:t xml:space="preserve">rpose of the assignment is to create a Java Application which simulates and analyses queuing based systems for determining and optimizing the client waiting time. Queues are often used and realised in the real world, where their </w:t>
+      </w:r>
+      <w:proofErr w:type="spellStart"/>
+      <w:r>
+        <w:rPr>
+          <w:rFonts w:ascii="Times New Roman" w:hAnsi="Times New Roman" w:cs="Times New Roman"/>
+          <w:sz w:val="20"/>
+          <w:szCs w:val="20"/>
+        </w:rPr>
+        <w:t>pur</w:t>
+      </w:r>
+      <w:proofErr w:type="spellEnd"/>
+      <w:r>
+        <w:rPr>
+          <w:rFonts w:ascii="Times New Roman" w:hAnsi="Times New Roman" w:cs="Times New Roman"/>
+          <w:sz w:val="20"/>
+          <w:szCs w:val="20"/>
+        </w:rPr>
+        <w:t xml:space="preserve"> </w:t>
+      </w:r>
+      <w:r>
+        <w:rPr>
+          <w:rFonts w:ascii="Times New Roman" w:hAnsi="Times New Roman" w:cs="Times New Roman"/>
+          <w:sz w:val="20"/>
+          <w:szCs w:val="20"/>
+        </w:rPr>
+        <w:t xml:space="preserve">pose is to provide an organized place for the clients to </w:t>
+      </w:r>
+      <w:r>
+        <w:rPr>
+          <w:rFonts w:ascii="Times New Roman" w:hAnsi="Times New Roman" w:cs="Times New Roman"/>
+          <w:sz w:val="20"/>
+          <w:szCs w:val="20"/>
+        </w:rPr>
+        <w:t xml:space="preserve">wait before they receive the service they want. The application should simulate </w:t>
+      </w:r>
+      <w:proofErr w:type="gramStart"/>
+      <w:r>
+        <w:rPr>
+          <w:rFonts w:ascii="Times New Roman" w:hAnsi="Times New Roman" w:cs="Times New Roman"/>
+          <w:sz w:val="20"/>
+          <w:szCs w:val="20"/>
+        </w:rPr>
+        <w:t>a number of</w:t>
+      </w:r>
+      <w:proofErr w:type="gramEnd"/>
+      <w:r>
+        <w:rPr>
+          <w:rFonts w:ascii="Times New Roman" w:hAnsi="Times New Roman" w:cs="Times New Roman"/>
+          <w:sz w:val="20"/>
+          <w:szCs w:val="20"/>
+        </w:rPr>
+        <w:t xml:space="preserve"> clients arriving at a certain time in order to obtain a service</w:t>
+      </w:r>
+      <w:r>
+        <w:rPr>
+          <w:rFonts w:ascii="Times New Roman" w:hAnsi="Times New Roman" w:cs="Times New Roman"/>
+          <w:sz w:val="20"/>
+          <w:szCs w:val="20"/>
+        </w:rPr>
+        <w:t xml:space="preserve">. </w:t>
+      </w:r>
+      <w:r>
+        <w:rPr>
+          <w:rFonts w:ascii="Times New Roman" w:hAnsi="Times New Roman" w:cs="Times New Roman"/>
+          <w:sz w:val="20"/>
+          <w:szCs w:val="20"/>
+        </w:rPr>
+        <w:t>When</w:t>
+      </w:r>
+      <w:r>
+        <w:rPr>
+          <w:rFonts w:ascii="Times New Roman" w:hAnsi="Times New Roman" w:cs="Times New Roman"/>
+          <w:sz w:val="20"/>
+          <w:szCs w:val="20"/>
+        </w:rPr>
+        <w:t xml:space="preserve"> clients</w:t>
+      </w:r>
+      <w:r>
+        <w:rPr>
+          <w:rFonts w:ascii="Times New Roman" w:hAnsi="Times New Roman" w:cs="Times New Roman"/>
+          <w:sz w:val="20"/>
+          <w:szCs w:val="20"/>
+        </w:rPr>
+        <w:t xml:space="preserve"> ent</w:t>
+      </w:r>
+      <w:r>
+        <w:rPr>
+          <w:rFonts w:ascii="Times New Roman" w:hAnsi="Times New Roman" w:cs="Times New Roman"/>
+          <w:sz w:val="20"/>
+          <w:szCs w:val="20"/>
+        </w:rPr>
+        <w:t>er</w:t>
+      </w:r>
+      <w:r>
+        <w:rPr>
+          <w:rFonts w:ascii="Times New Roman" w:hAnsi="Times New Roman" w:cs="Times New Roman"/>
+          <w:sz w:val="20"/>
+          <w:szCs w:val="20"/>
+        </w:rPr>
+        <w:t xml:space="preserve"> the queue, </w:t>
+      </w:r>
+      <w:r>
+        <w:rPr>
+          <w:rFonts w:ascii="Times New Roman" w:hAnsi="Times New Roman" w:cs="Times New Roman"/>
+          <w:sz w:val="20"/>
+          <w:szCs w:val="20"/>
+        </w:rPr>
+        <w:t xml:space="preserve">they will wait for the clients who arrived previously to finish their own service time </w:t>
+      </w:r>
+      <w:r>
+        <w:rPr>
+          <w:rFonts w:ascii="Times New Roman" w:hAnsi="Times New Roman" w:cs="Times New Roman"/>
+          <w:sz w:val="20"/>
+          <w:szCs w:val="20"/>
+        </w:rPr>
+        <w:t xml:space="preserve">and after </w:t>
+      </w:r>
+      <w:proofErr w:type="gramStart"/>
+      <w:r>
+        <w:rPr>
+          <w:rFonts w:ascii="Times New Roman" w:hAnsi="Times New Roman" w:cs="Times New Roman"/>
+          <w:sz w:val="20"/>
+          <w:szCs w:val="20"/>
+        </w:rPr>
+        <w:t xml:space="preserve">a period of </w:t>
+      </w:r>
+      <w:r>
+        <w:rPr>
+          <w:rFonts w:ascii="Times New Roman" w:hAnsi="Times New Roman" w:cs="Times New Roman"/>
+          <w:sz w:val="20"/>
+          <w:szCs w:val="20"/>
+        </w:rPr>
+        <w:t>time</w:t>
+      </w:r>
+      <w:proofErr w:type="gramEnd"/>
+      <w:r>
+        <w:rPr>
+          <w:rFonts w:ascii="Times New Roman" w:hAnsi="Times New Roman" w:cs="Times New Roman"/>
+          <w:sz w:val="20"/>
+          <w:szCs w:val="20"/>
+        </w:rPr>
+        <w:t xml:space="preserve">, </w:t>
+      </w:r>
+      <w:r>
+        <w:rPr>
+          <w:rFonts w:ascii="Times New Roman" w:hAnsi="Times New Roman" w:cs="Times New Roman"/>
+          <w:sz w:val="20"/>
+          <w:szCs w:val="20"/>
+        </w:rPr>
+        <w:t>the time needed for their service, they will leave.</w:t>
+      </w:r>
+      <w:r>
+        <w:rPr>
+          <w:rFonts w:ascii="Times New Roman" w:hAnsi="Times New Roman" w:cs="Times New Roman"/>
+          <w:sz w:val="20"/>
+          <w:szCs w:val="20"/>
+        </w:rPr>
+        <w:t xml:space="preserve"> The application is also computing the peak hour, average waiting time and average service time for the clients. The peak hour is the moment </w:t>
+      </w:r>
+      <w:r>
+        <w:rPr>
+          <w:rFonts w:ascii="Times New Roman" w:hAnsi="Times New Roman" w:cs="Times New Roman"/>
+          <w:sz w:val="20"/>
+          <w:szCs w:val="20"/>
+        </w:rPr>
+        <w:t>in the simulation with the most clients getting their service and waiting in the queues, the average service time is the average between the service periods of all clients and the average waiting time is the average time spend by the clients waiting in the queue before they get to start their service time.</w:t>
+      </w:r>
+    </w:p>
+    <w:p>
+      <w:pPr>
+        <w:spacing w:line="240" w:lineRule="auto"/>
+        <w:jc w:val="both"/>
+        <w:rPr>
+          <w:rFonts w:ascii="Times New Roman" w:hAnsi="Times New Roman" w:cs="Times New Roman"/>
+          <w:sz w:val="20"/>
+          <w:szCs w:val="20"/>
+        </w:rPr>
+      </w:pPr>
+      <w:proofErr w:type="gramStart"/>
+      <w:r>
+        <w:rPr>
+          <w:rFonts w:ascii="Times New Roman" w:hAnsi="Times New Roman" w:cs="Times New Roman"/>
+          <w:sz w:val="20"/>
+          <w:szCs w:val="20"/>
+        </w:rPr>
+        <w:t>In order to</w:t>
+      </w:r>
+      <w:proofErr w:type="gramEnd"/>
+      <w:r>
+        <w:rPr>
+          <w:rFonts w:ascii="Times New Roman" w:hAnsi="Times New Roman" w:cs="Times New Roman"/>
+          <w:sz w:val="20"/>
+          <w:szCs w:val="20"/>
+        </w:rPr>
+        <w:t xml:space="preserve"> achieve our goal, we can define some secondary objectives. We will need to generate random clients that will be the subject of our simulation. They will be defined by an ID, the time at which they </w:t>
+      </w:r>
+      <w:r>
+        <w:rPr>
+          <w:rFonts w:ascii="Times New Roman" w:hAnsi="Times New Roman" w:cs="Times New Roman"/>
+          <w:sz w:val="20"/>
+          <w:szCs w:val="20"/>
+        </w:rPr>
+        <w:t>arrive,</w:t>
+      </w:r>
+      <w:r>
+        <w:rPr>
+          <w:rFonts w:ascii="Times New Roman" w:hAnsi="Times New Roman" w:cs="Times New Roman"/>
+          <w:sz w:val="20"/>
+          <w:szCs w:val="20"/>
+        </w:rPr>
+        <w:t xml:space="preserve"> and the time needed for the service to be performed. When the clients arrive, they will enter</w:t>
+      </w:r>
+      <w:r>
+        <w:rPr>
+          <w:rFonts w:ascii="Times New Roman" w:hAnsi="Times New Roman" w:cs="Times New Roman"/>
+          <w:sz w:val="20"/>
+          <w:szCs w:val="20"/>
+        </w:rPr>
+        <w:t xml:space="preserve"> either in</w:t>
+      </w:r>
+      <w:r>
+        <w:rPr>
+          <w:rFonts w:ascii="Times New Roman" w:hAnsi="Times New Roman" w:cs="Times New Roman"/>
+          <w:sz w:val="20"/>
+          <w:szCs w:val="20"/>
+        </w:rPr>
+        <w:t xml:space="preserve"> the shortest queue available</w:t>
+      </w:r>
+      <w:r>
+        <w:rPr>
+          <w:rFonts w:ascii="Times New Roman" w:hAnsi="Times New Roman" w:cs="Times New Roman"/>
+          <w:sz w:val="20"/>
+          <w:szCs w:val="20"/>
+        </w:rPr>
+        <w:t xml:space="preserve"> or in the queue that has the </w:t>
+      </w:r>
+      <w:r>
+        <w:rPr>
+          <w:rFonts w:ascii="Times New Roman" w:hAnsi="Times New Roman" w:cs="Times New Roman"/>
+          <w:sz w:val="20"/>
+          <w:szCs w:val="20"/>
+        </w:rPr>
+        <w:t>shortest total waiting time</w:t>
+      </w:r>
+      <w:r>
+        <w:rPr>
+          <w:rFonts w:ascii="Times New Roman" w:hAnsi="Times New Roman" w:cs="Times New Roman"/>
+          <w:sz w:val="20"/>
+          <w:szCs w:val="20"/>
+        </w:rPr>
+        <w:t xml:space="preserve">. </w:t>
+      </w:r>
+      <w:r>
+        <w:rPr>
+          <w:rFonts w:ascii="Times New Roman" w:hAnsi="Times New Roman" w:cs="Times New Roman"/>
+          <w:sz w:val="20"/>
+          <w:szCs w:val="20"/>
+        </w:rPr>
+        <w:t>The queues will run parallel with each other and will be managed by the simulation manager that also creates the clients. The data regarding the simulation will be entered by the user of the application. The user will enter at the beginning the number of clients, the number of queues, time interval for the simulation, the minimum and the maximum arrival time of the clients and the minimum and maximum service time of allocated to the clients.</w:t>
+      </w:r>
+      <w:r>
+        <w:rPr>
+          <w:rFonts w:ascii="Times New Roman" w:hAnsi="Times New Roman" w:cs="Times New Roman"/>
+          <w:sz w:val="20"/>
+          <w:szCs w:val="20"/>
+        </w:rPr>
+        <w:t xml:space="preserve"> The queues and the waiting clients will be observed in the user interface in real time.</w:t>
+      </w:r>
+    </w:p>
+    <w:p>
+      <w:pPr>
+        <w:spacing w:line="240" w:lineRule="auto"/>
+        <w:jc w:val="both"/>
+        <w:rPr>
+          <w:rFonts w:ascii="Times New Roman" w:hAnsi="Times New Roman" w:cs="Times New Roman"/>
+          <w:sz w:val="20"/>
+          <w:szCs w:val="20"/>
+        </w:rPr>
+      </w:pPr>
+    </w:p>
+    <w:p>
+      <w:pPr>
+        <w:spacing w:line="240" w:lineRule="auto"/>
+        <w:jc w:val="both"/>
+        <w:rPr>
+          <w:rFonts w:ascii="Times New Roman" w:hAnsi="Times New Roman" w:cs="Times New Roman"/>
+          <w:sz w:val="20"/>
+          <w:szCs w:val="20"/>
+        </w:rPr>
+      </w:pPr>
+    </w:p>
+    <w:p>
+      <w:pPr>
+        <w:pStyle w:val="ListParagraph"/>
+        <w:numPr>
+          <w:ilvl w:val="0"/>
+          <w:numId w:val="8"/>
+        </w:numPr>
+        <w:spacing w:line="240" w:lineRule="auto"/>
+        <w:jc w:val="both"/>
+        <w:rPr>
+          <w:rFonts w:ascii="Times New Roman" w:hAnsi="Times New Roman" w:cs="Times New Roman"/>
+          <w:sz w:val="20"/>
+          <w:szCs w:val="20"/>
+        </w:rPr>
+      </w:pPr>
       <w:r>
         <w:rPr>
           <w:rFonts w:ascii="Times New Roman" w:hAnsi="Times New Roman" w:cs="Times New Roman"/>
@@ -1266,19 +1325,20 @@
           <w:szCs w:val="20"/>
           <w:u w:val="single"/>
         </w:rPr>
-        <w:t>2.</w:t>
-      </w:r>
-      <w:r>
-        <w:rPr>
-          <w:rFonts w:ascii="Times New Roman" w:hAnsi="Times New Roman" w:cs="Times New Roman"/>
-          <w:b/>
-          <w:bCs/>
+        <w:t>Problem analysis, modelling, scenarios, use cases.</w:t>
+      </w:r>
+    </w:p>
+    <w:p>
+      <w:pPr>
+        <w:spacing w:line="240" w:lineRule="auto"/>
+        <w:jc w:val="both"/>
+        <w:rPr>
+          <w:rFonts w:ascii="Times New Roman" w:hAnsi="Times New Roman" w:cs="Times New Roman"/>
           <w:sz w:val="20"/>
           <w:szCs w:val="20"/>
           <w:u w:val="single"/>
         </w:rPr>
-        <w:t>Problem analysis, modelling, scenarios, use cases.</w:t>
-      </w:r>
+      </w:pPr>
     </w:p>
     <w:p>
       <w:pPr>
@@ -1291,18 +1351,15 @@
           <w:u w:val="single"/>
         </w:rPr>
       </w:pPr>
-    </w:p>
-    <w:p>
-      <w:pPr>
-        <w:spacing w:line="240" w:lineRule="auto"/>
-        <w:jc w:val="both"/>
+      <w:r>
         <w:rPr>
           <w:rFonts w:ascii="Times New Roman" w:hAnsi="Times New Roman" w:cs="Times New Roman"/>
           <w:sz w:val="20"/>
           <w:szCs w:val="20"/>
           <w:u w:val="single"/>
         </w:rPr>
-      </w:pPr>
+        <w:t>R</w:t>
+      </w:r>
       <w:r>
         <w:rPr>
           <w:rFonts w:ascii="Times New Roman" w:hAnsi="Times New Roman" w:cs="Times New Roman"/>
@@ -1310,7 +1367,7 @@
           <w:szCs w:val="20"/>
           <w:u w:val="single"/>
         </w:rPr>
-        <w:t>Functional requirements</w:t>
+        <w:t>equirements</w:t>
       </w:r>
     </w:p>
     <w:p>
@@ -1485,121 +1542,12 @@
     </w:p>
     <w:p>
       <w:pPr>
-        <w:pStyle w:val="ListParagraph"/>
-        <w:spacing w:line="240" w:lineRule="auto"/>
-        <w:jc w:val="both"/>
-        <w:rPr>
-          <w:rFonts w:ascii="Times New Roman" w:hAnsi="Times New Roman" w:cs="Times New Roman"/>
-          <w:sz w:val="20"/>
-          <w:szCs w:val="20"/>
-        </w:rPr>
-      </w:pPr>
-    </w:p>
-    <w:p>
-      <w:pPr>
-        <w:pStyle w:val="ListParagraph"/>
-        <w:spacing w:line="240" w:lineRule="auto"/>
-        <w:jc w:val="both"/>
-        <w:rPr>
-          <w:rFonts w:ascii="Times New Roman" w:hAnsi="Times New Roman" w:cs="Times New Roman"/>
-          <w:sz w:val="20"/>
-          <w:szCs w:val="20"/>
-        </w:rPr>
-      </w:pPr>
-    </w:p>
-    <w:p>
-      <w:pPr>
-        <w:spacing w:line="240" w:lineRule="auto"/>
         <w:jc w:val="both"/>
         <w:rPr>
           <w:rFonts w:ascii="Times New Roman" w:hAnsi="Times New Roman" w:cs="Times New Roman"/>
           <w:sz w:val="20"/>
           <w:szCs w:val="20"/>
           <w:u w:val="single"/>
-        </w:rPr>
-      </w:pPr>
-      <w:r>
-        <w:rPr>
-          <w:rFonts w:ascii="Times New Roman" w:hAnsi="Times New Roman" w:cs="Times New Roman"/>
-          <w:sz w:val="20"/>
-          <w:szCs w:val="20"/>
-          <w:u w:val="single"/>
-        </w:rPr>
-        <w:t>Non-functional requirements</w:t>
-      </w:r>
-    </w:p>
-    <w:p>
-      <w:pPr>
-        <w:pStyle w:val="ListParagraph"/>
-        <w:numPr>
-          <w:ilvl w:val="0"/>
-          <w:numId w:val="6"/>
-        </w:numPr>
-        <w:spacing w:line="240" w:lineRule="auto"/>
-        <w:jc w:val="both"/>
-        <w:rPr>
-          <w:rFonts w:ascii="Times New Roman" w:hAnsi="Times New Roman" w:cs="Times New Roman"/>
-          <w:sz w:val="20"/>
-          <w:szCs w:val="20"/>
-        </w:rPr>
-      </w:pPr>
-      <w:r>
-        <w:rPr>
-          <w:rFonts w:ascii="Times New Roman" w:hAnsi="Times New Roman" w:cs="Times New Roman"/>
-          <w:sz w:val="20"/>
-          <w:szCs w:val="20"/>
-        </w:rPr>
-        <w:t>The application should be intuitive and easy to use by the user</w:t>
-      </w:r>
-      <w:r>
-        <w:rPr>
-          <w:rFonts w:ascii="Times New Roman" w:hAnsi="Times New Roman" w:cs="Times New Roman"/>
-          <w:sz w:val="20"/>
-          <w:szCs w:val="20"/>
-        </w:rPr>
-        <w:t>.</w:t>
-      </w:r>
-    </w:p>
-    <w:p>
-      <w:pPr>
-        <w:pStyle w:val="ListParagraph"/>
-        <w:numPr>
-          <w:ilvl w:val="0"/>
-          <w:numId w:val="6"/>
-        </w:numPr>
-        <w:spacing w:line="240" w:lineRule="auto"/>
-        <w:jc w:val="both"/>
-        <w:rPr>
-          <w:rFonts w:ascii="Times New Roman" w:hAnsi="Times New Roman" w:cs="Times New Roman"/>
-          <w:sz w:val="20"/>
-          <w:szCs w:val="20"/>
-        </w:rPr>
-      </w:pPr>
-      <w:r>
-        <w:rPr>
-          <w:rFonts w:ascii="Times New Roman" w:hAnsi="Times New Roman" w:cs="Times New Roman"/>
-          <w:sz w:val="20"/>
-          <w:szCs w:val="20"/>
-        </w:rPr>
-        <w:t xml:space="preserve">The application should </w:t>
-      </w:r>
-      <w:r>
-        <w:rPr>
-          <w:rFonts w:ascii="Times New Roman" w:hAnsi="Times New Roman" w:cs="Times New Roman"/>
-          <w:sz w:val="20"/>
-          <w:szCs w:val="20"/>
-        </w:rPr>
-        <w:t>run smooth and not lag when there are a lot of threads running</w:t>
-      </w:r>
-    </w:p>
-    <w:p>
-      <w:pPr>
-        <w:spacing w:line="240" w:lineRule="auto"/>
-        <w:jc w:val="both"/>
-        <w:rPr>
-          <w:rFonts w:ascii="Times New Roman" w:hAnsi="Times New Roman" w:cs="Times New Roman"/>
-          <w:sz w:val="20"/>
-          <w:szCs w:val="20"/>
         </w:rPr>
       </w:pPr>
     </w:p>
@@ -1732,6 +1680,21 @@
         <w:jc w:val="both"/>
         <w:rPr>
           <w:rFonts w:ascii="Times New Roman" w:hAnsi="Times New Roman" w:cs="Times New Roman"/>
+          <w:sz w:val="20"/>
+          <w:szCs w:val="20"/>
+        </w:rPr>
+      </w:pPr>
+    </w:p>
+    <w:p>
+      <w:pPr>
+        <w:pStyle w:val="ListParagraph"/>
+        <w:numPr>
+          <w:ilvl w:val="0"/>
+          <w:numId w:val="8"/>
+        </w:numPr>
+        <w:jc w:val="both"/>
+        <w:rPr>
+          <w:rFonts w:ascii="Times New Roman" w:hAnsi="Times New Roman" w:cs="Times New Roman"/>
           <w:b/>
           <w:bCs/>
           <w:sz w:val="20"/>
@@ -1748,8 +1711,21 @@
           <w:szCs w:val="20"/>
           <w:u w:val="single"/>
         </w:rPr>
-        <w:t>3.Design</w:t>
-      </w:r>
+        <w:t>Design</w:t>
+      </w:r>
+    </w:p>
+    <w:p>
+      <w:pPr>
+        <w:jc w:val="both"/>
+        <w:rPr>
+          <w:rFonts w:ascii="Times New Roman" w:hAnsi="Times New Roman" w:cs="Times New Roman"/>
+          <w:b/>
+          <w:bCs/>
+          <w:sz w:val="20"/>
+          <w:szCs w:val="20"/>
+          <w:u w:val="single"/>
+        </w:rPr>
+      </w:pPr>
     </w:p>
     <w:p>
       <w:pPr>
@@ -2383,7 +2359,16 @@
           <w:sz w:val="20"/>
           <w:szCs w:val="20"/>
         </w:rPr>
-        <w:t xml:space="preserve"> This class forms a</w:t>
+        <w:t xml:space="preserve"> This class </w:t>
+      </w:r>
+      <w:r>
+        <w:rPr>
+          <w:rFonts w:ascii="Times New Roman" w:hAnsi="Times New Roman" w:cs="Times New Roman"/>
+          <w:sz w:val="20"/>
+          <w:szCs w:val="20"/>
+        </w:rPr>
+        <w:lastRenderedPageBreak/>
+        <w:t>forms a</w:t>
       </w:r>
       <w:r>
         <w:rPr>
@@ -2431,48 +2416,15 @@
           <w:sz w:val="20"/>
           <w:szCs w:val="20"/>
         </w:rPr>
-        <w:t xml:space="preserve"> is represented by the class Server, which, like the </w:t>
-      </w:r>
-      <w:r>
-        <w:rPr>
-          <w:rFonts w:ascii="Times New Roman" w:hAnsi="Times New Roman" w:cs="Times New Roman"/>
-          <w:sz w:val="20"/>
-          <w:szCs w:val="20"/>
-        </w:rPr>
-        <w:lastRenderedPageBreak/>
-        <w:t>simulation manager, implements the interface Runnable</w:t>
-      </w:r>
-      <w:r>
-        <w:rPr>
-          <w:rFonts w:ascii="Times New Roman" w:hAnsi="Times New Roman" w:cs="Times New Roman"/>
-          <w:sz w:val="20"/>
-          <w:szCs w:val="20"/>
-        </w:rPr>
-        <w:t xml:space="preserve"> and forms an aggregation with the</w:t>
-      </w:r>
-      <w:r>
-        <w:rPr>
-          <w:rFonts w:ascii="Times New Roman" w:hAnsi="Times New Roman" w:cs="Times New Roman"/>
-          <w:sz w:val="20"/>
-          <w:szCs w:val="20"/>
-        </w:rPr>
-        <w:t xml:space="preserve"> class Task</w:t>
-      </w:r>
-      <w:r>
-        <w:rPr>
-          <w:rFonts w:ascii="Times New Roman" w:hAnsi="Times New Roman" w:cs="Times New Roman"/>
-          <w:sz w:val="20"/>
-          <w:szCs w:val="20"/>
-        </w:rPr>
-        <w:t>, which</w:t>
-      </w:r>
-      <w:r>
-        <w:rPr>
-          <w:rFonts w:ascii="Times New Roman" w:hAnsi="Times New Roman" w:cs="Times New Roman"/>
-          <w:sz w:val="20"/>
-          <w:szCs w:val="20"/>
-        </w:rPr>
-        <w:t xml:space="preserve"> is a class that mainly holds the variables we need for our clients, we do not have a lot of functionality in this class, its purpose is rather to keep the variables organized and to access them easily.</w:t>
+        <w:t xml:space="preserve"> is represented by the class Server, which, like the simulation manager, implements the interface Runnable</w:t>
+      </w:r>
+      <w:r>
+        <w:rPr>
+          <w:rFonts w:ascii="Times New Roman" w:hAnsi="Times New Roman" w:cs="Times New Roman"/>
+          <w:sz w:val="20"/>
+          <w:szCs w:val="20"/>
+        </w:rPr>
+        <w:t xml:space="preserve"> and forms an aggregation with the class Task, which is a class that mainly holds the variables we need for our clients, we do not have a lot of functionality in this class, its purpose is rather to keep the variables organized and to access them easily.</w:t>
       </w:r>
     </w:p>
     <w:p>
@@ -2518,6 +2470,69 @@
           <w:szCs w:val="20"/>
         </w:rPr>
       </w:pPr>
+      <w:r>
+        <w:rPr>
+          <w:noProof/>
+        </w:rPr>
+        <w:drawing>
+          <wp:inline distT="0" distB="0" distL="0" distR="0" wp14:anchorId="25D088C2" wp14:editId="621303DA">
+            <wp:extent cx="6390861" cy="5183635"/>
+            <wp:effectExtent l="0" t="0" r="0" b="0"/>
+            <wp:docPr id="3" name="Picture 3" descr="Diagram&#10;&#10;Description automatically generated"/>
+            <wp:cNvGraphicFramePr>
+              <a:graphicFrameLocks xmlns:a="http://schemas.openxmlformats.org/drawingml/2006/main" noChangeAspect="1"/>
+            </wp:cNvGraphicFramePr>
+            <a:graphic xmlns:a="http://schemas.openxmlformats.org/drawingml/2006/main">
+              <a:graphicData uri="http://schemas.openxmlformats.org/drawingml/2006/picture">
+                <pic:pic xmlns:pic="http://schemas.openxmlformats.org/drawingml/2006/picture">
+                  <pic:nvPicPr>
+                    <pic:cNvPr id="3" name="Picture 3" descr="Diagram&#10;&#10;Description automatically generated"/>
+                    <pic:cNvPicPr>
+                      <a:picLocks noChangeAspect="1" noChangeArrowheads="1"/>
+                    </pic:cNvPicPr>
+                  </pic:nvPicPr>
+                  <pic:blipFill>
+                    <a:blip r:embed="rId6">
+                      <a:extLst>
+                        <a:ext uri="{28A0092B-C50C-407E-A947-70E740481C1C}">
+                          <a14:useLocalDpi xmlns:a14="http://schemas.microsoft.com/office/drawing/2010/main" val="0"/>
+                        </a:ext>
+                      </a:extLst>
+                    </a:blip>
+                    <a:srcRect/>
+                    <a:stretch>
+                      <a:fillRect/>
+                    </a:stretch>
+                  </pic:blipFill>
+                  <pic:spPr bwMode="auto">
+                    <a:xfrm>
+                      <a:off x="0" y="0"/>
+                      <a:ext cx="6404043" cy="5194327"/>
+                    </a:xfrm>
+                    <a:prstGeom prst="rect">
+                      <a:avLst/>
+                    </a:prstGeom>
+                    <a:noFill/>
+                    <a:ln>
+                      <a:noFill/>
+                    </a:ln>
+                  </pic:spPr>
+                </pic:pic>
+              </a:graphicData>
+            </a:graphic>
+          </wp:inline>
+        </w:drawing>
+      </w:r>
+    </w:p>
+    <w:p>
+      <w:pPr>
+        <w:jc w:val="both"/>
+        <w:rPr>
+          <w:rFonts w:ascii="Times New Roman" w:hAnsi="Times New Roman" w:cs="Times New Roman"/>
+          <w:sz w:val="20"/>
+          <w:szCs w:val="20"/>
+        </w:rPr>
+      </w:pPr>
     </w:p>
     <w:p>
       <w:pPr>
@@ -2771,6 +2786,7 @@
       <w:r>
         <w:rPr>
           <w:rFonts w:ascii="Times New Roman" w:hAnsi="Times New Roman" w:cs="Times New Roman"/>
+          <w:noProof/>
           <w:sz w:val="20"/>
           <w:szCs w:val="20"/>
         </w:rPr>
@@ -2790,7 +2806,7 @@
                     <pic:cNvPicPr/>
                   </pic:nvPicPr>
                   <pic:blipFill>
-                    <a:blip r:embed="rId6"/>
+                    <a:blip r:embed="rId7"/>
                     <a:stretch>
                       <a:fillRect/>
                     </a:stretch>
@@ -3307,6 +3323,21 @@
         <w:jc w:val="both"/>
         <w:rPr>
           <w:rFonts w:ascii="Times New Roman" w:hAnsi="Times New Roman" w:cs="Times New Roman"/>
+          <w:sz w:val="20"/>
+          <w:szCs w:val="20"/>
+        </w:rPr>
+      </w:pPr>
+    </w:p>
+    <w:p>
+      <w:pPr>
+        <w:pStyle w:val="ListParagraph"/>
+        <w:numPr>
+          <w:ilvl w:val="0"/>
+          <w:numId w:val="8"/>
+        </w:numPr>
+        <w:jc w:val="both"/>
+        <w:rPr>
+          <w:rFonts w:ascii="Times New Roman" w:hAnsi="Times New Roman" w:cs="Times New Roman"/>
           <w:b/>
           <w:bCs/>
           <w:sz w:val="20"/>
@@ -3323,26 +3354,298 @@
           <w:szCs w:val="20"/>
           <w:u w:val="single"/>
         </w:rPr>
+        <w:t>Implementation</w:t>
+      </w:r>
+    </w:p>
+    <w:p>
+      <w:pPr>
+        <w:jc w:val="both"/>
+        <w:rPr>
+          <w:rFonts w:ascii="Times New Roman" w:hAnsi="Times New Roman" w:cs="Times New Roman"/>
+          <w:sz w:val="20"/>
+          <w:szCs w:val="20"/>
+        </w:rPr>
+      </w:pPr>
+      <w:r>
+        <w:rPr>
+          <w:rFonts w:ascii="Times New Roman" w:hAnsi="Times New Roman" w:cs="Times New Roman"/>
+          <w:sz w:val="20"/>
+          <w:szCs w:val="20"/>
+        </w:rPr>
+        <w:t xml:space="preserve">The class </w:t>
+      </w:r>
+      <w:proofErr w:type="spellStart"/>
+      <w:r>
+        <w:rPr>
+          <w:rFonts w:ascii="Times New Roman" w:hAnsi="Times New Roman" w:cs="Times New Roman"/>
+          <w:sz w:val="20"/>
+          <w:szCs w:val="20"/>
+        </w:rPr>
+        <w:t>ConcreteStrategyQueue</w:t>
+      </w:r>
+      <w:proofErr w:type="spellEnd"/>
+      <w:r>
+        <w:rPr>
+          <w:rFonts w:ascii="Times New Roman" w:hAnsi="Times New Roman" w:cs="Times New Roman"/>
+          <w:sz w:val="20"/>
+          <w:szCs w:val="20"/>
+        </w:rPr>
+        <w:t xml:space="preserve"> implements the Strategy interface,</w:t>
+      </w:r>
+      <w:r>
+        <w:rPr>
+          <w:rFonts w:ascii="Times New Roman" w:hAnsi="Times New Roman" w:cs="Times New Roman"/>
+          <w:sz w:val="20"/>
+          <w:szCs w:val="20"/>
+        </w:rPr>
+        <w:t xml:space="preserve"> to be more specific, the method </w:t>
+      </w:r>
+      <w:proofErr w:type="spellStart"/>
+      <w:r>
+        <w:rPr>
+          <w:rFonts w:ascii="Times New Roman" w:hAnsi="Times New Roman" w:cs="Times New Roman"/>
+          <w:sz w:val="20"/>
+          <w:szCs w:val="20"/>
+        </w:rPr>
+        <w:t>addTask</w:t>
+      </w:r>
+      <w:proofErr w:type="spellEnd"/>
+      <w:r>
+        <w:rPr>
+          <w:rFonts w:ascii="Times New Roman" w:hAnsi="Times New Roman" w:cs="Times New Roman"/>
+          <w:sz w:val="20"/>
+          <w:szCs w:val="20"/>
+        </w:rPr>
+        <w:t xml:space="preserve"> (</w:t>
+      </w:r>
+      <w:r>
+        <w:rPr>
+          <w:rFonts w:ascii="Times New Roman" w:hAnsi="Times New Roman" w:cs="Times New Roman"/>
+          <w:sz w:val="20"/>
+          <w:szCs w:val="20"/>
+        </w:rPr>
+        <w:t xml:space="preserve">List&lt;Server&gt; servers, Task t). We go through all the </w:t>
+      </w:r>
+      <w:r>
+        <w:rPr>
+          <w:rFonts w:ascii="Times New Roman" w:hAnsi="Times New Roman" w:cs="Times New Roman"/>
+          <w:sz w:val="20"/>
+          <w:szCs w:val="20"/>
+        </w:rPr>
+        <w:t>servers,</w:t>
+      </w:r>
+      <w:r>
+        <w:rPr>
+          <w:rFonts w:ascii="Times New Roman" w:hAnsi="Times New Roman" w:cs="Times New Roman"/>
+          <w:sz w:val="20"/>
+          <w:szCs w:val="20"/>
+        </w:rPr>
+        <w:t xml:space="preserve"> and we count the number of tasks they have </w:t>
+      </w:r>
+      <w:proofErr w:type="gramStart"/>
+      <w:r>
+        <w:rPr>
+          <w:rFonts w:ascii="Times New Roman" w:hAnsi="Times New Roman" w:cs="Times New Roman"/>
+          <w:sz w:val="20"/>
+          <w:szCs w:val="20"/>
+        </w:rPr>
+        <w:t>in order to</w:t>
+      </w:r>
+      <w:proofErr w:type="gramEnd"/>
+      <w:r>
+        <w:rPr>
+          <w:rFonts w:ascii="Times New Roman" w:hAnsi="Times New Roman" w:cs="Times New Roman"/>
+          <w:sz w:val="20"/>
+          <w:szCs w:val="20"/>
+        </w:rPr>
+        <w:t xml:space="preserve"> find the one with the least number of tasks at the current moment and add the new task to it. We do similarly with the </w:t>
+      </w:r>
+      <w:proofErr w:type="spellStart"/>
+      <w:r>
+        <w:rPr>
+          <w:rFonts w:ascii="Times New Roman" w:hAnsi="Times New Roman" w:cs="Times New Roman"/>
+          <w:sz w:val="20"/>
+          <w:szCs w:val="20"/>
+        </w:rPr>
+        <w:t>ConcreteStrategyTime</w:t>
+      </w:r>
+      <w:proofErr w:type="spellEnd"/>
+      <w:r>
+        <w:rPr>
+          <w:rFonts w:ascii="Times New Roman" w:hAnsi="Times New Roman" w:cs="Times New Roman"/>
+          <w:sz w:val="20"/>
+          <w:szCs w:val="20"/>
+        </w:rPr>
+        <w:t>.</w:t>
+      </w:r>
+      <w:r>
+        <w:rPr>
+          <w:rFonts w:ascii="Times New Roman" w:hAnsi="Times New Roman" w:cs="Times New Roman"/>
+          <w:sz w:val="20"/>
+          <w:szCs w:val="20"/>
+        </w:rPr>
+        <w:t xml:space="preserve"> </w:t>
+      </w:r>
+    </w:p>
+    <w:p>
+      <w:pPr>
+        <w:jc w:val="both"/>
+        <w:rPr>
+          <w:rFonts w:ascii="Times New Roman" w:hAnsi="Times New Roman" w:cs="Times New Roman"/>
+          <w:sz w:val="20"/>
+          <w:szCs w:val="20"/>
+        </w:rPr>
+      </w:pPr>
+      <w:r>
+        <w:rPr>
+          <w:rFonts w:ascii="Times New Roman" w:hAnsi="Times New Roman" w:cs="Times New Roman"/>
+          <w:sz w:val="20"/>
+          <w:szCs w:val="20"/>
+        </w:rPr>
+        <w:t>T</w:t>
+      </w:r>
+      <w:r>
+        <w:rPr>
+          <w:rFonts w:ascii="Times New Roman" w:hAnsi="Times New Roman" w:cs="Times New Roman"/>
+          <w:sz w:val="20"/>
+          <w:szCs w:val="20"/>
+        </w:rPr>
+        <w:t xml:space="preserve">he Controller </w:t>
+      </w:r>
+      <w:r>
+        <w:rPr>
+          <w:rFonts w:ascii="Times New Roman" w:hAnsi="Times New Roman" w:cs="Times New Roman"/>
+          <w:sz w:val="20"/>
+          <w:szCs w:val="20"/>
+        </w:rPr>
+        <w:t xml:space="preserve">class </w:t>
+      </w:r>
+      <w:r>
+        <w:rPr>
+          <w:rFonts w:ascii="Times New Roman" w:hAnsi="Times New Roman" w:cs="Times New Roman"/>
+          <w:sz w:val="20"/>
+          <w:szCs w:val="20"/>
+        </w:rPr>
+        <w:t>contains the declarations of the labels and text boxes of the user interface as well as the check box. Bes</w:t>
+      </w:r>
+      <w:r>
+        <w:rPr>
+          <w:rFonts w:ascii="Times New Roman" w:hAnsi="Times New Roman" w:cs="Times New Roman"/>
+          <w:sz w:val="20"/>
+          <w:szCs w:val="20"/>
+        </w:rPr>
+        <w:t xml:space="preserve">ides, there is the method that initializes the simulation when pressing the start button. The controller class interacts with the </w:t>
+      </w:r>
+      <w:proofErr w:type="spellStart"/>
+      <w:r>
+        <w:rPr>
+          <w:rFonts w:ascii="Times New Roman" w:hAnsi="Times New Roman" w:cs="Times New Roman"/>
+          <w:sz w:val="20"/>
+          <w:szCs w:val="20"/>
+        </w:rPr>
+        <w:t>view.fxml</w:t>
+      </w:r>
+      <w:proofErr w:type="spellEnd"/>
+      <w:r>
+        <w:rPr>
+          <w:rFonts w:ascii="Times New Roman" w:hAnsi="Times New Roman" w:cs="Times New Roman"/>
+          <w:sz w:val="20"/>
+          <w:szCs w:val="20"/>
+        </w:rPr>
+        <w:t xml:space="preserve"> file</w:t>
+      </w:r>
+    </w:p>
+    <w:p>
+      <w:pPr>
+        <w:jc w:val="both"/>
+        <w:rPr>
+          <w:rFonts w:ascii="Times New Roman" w:hAnsi="Times New Roman" w:cs="Times New Roman"/>
+          <w:sz w:val="20"/>
+          <w:szCs w:val="20"/>
+        </w:rPr>
+      </w:pPr>
+      <w:r>
+        <w:rPr>
+          <w:rFonts w:ascii="Times New Roman" w:hAnsi="Times New Roman" w:cs="Times New Roman"/>
+          <w:sz w:val="20"/>
+          <w:szCs w:val="20"/>
+        </w:rPr>
+        <w:t xml:space="preserve">The simulation manager has in its constructor the controller as parameter, </w:t>
+      </w:r>
+      <w:proofErr w:type="gramStart"/>
+      <w:r>
+        <w:rPr>
+          <w:rFonts w:ascii="Times New Roman" w:hAnsi="Times New Roman" w:cs="Times New Roman"/>
+          <w:sz w:val="20"/>
+          <w:szCs w:val="20"/>
+        </w:rPr>
+        <w:t>in order to</w:t>
+      </w:r>
+      <w:proofErr w:type="gramEnd"/>
+      <w:r>
+        <w:rPr>
+          <w:rFonts w:ascii="Times New Roman" w:hAnsi="Times New Roman" w:cs="Times New Roman"/>
+          <w:sz w:val="20"/>
+          <w:szCs w:val="20"/>
+        </w:rPr>
+        <w:t xml:space="preserve"> be able to access all the information it needs (number of clients, number of servers, minimum arrival time, maximum arrival time, minimum processing period, maximum processing period, time limit). </w:t>
+      </w:r>
+      <w:r>
+        <w:rPr>
+          <w:rFonts w:ascii="Times New Roman" w:hAnsi="Times New Roman" w:cs="Times New Roman"/>
+          <w:sz w:val="20"/>
+          <w:szCs w:val="20"/>
+        </w:rPr>
+        <w:t xml:space="preserve">This information needs to be checked. The numbers entered need to be positive and the minimal values need to always be smaller than the maximal values. In addition, the maximal arrival time always be smaller than the time of the whole simulation. </w:t>
+      </w:r>
+      <w:r>
+        <w:rPr>
+          <w:rFonts w:ascii="Times New Roman" w:hAnsi="Times New Roman" w:cs="Times New Roman"/>
+          <w:sz w:val="20"/>
+          <w:szCs w:val="20"/>
+        </w:rPr>
+        <w:t xml:space="preserve">We also create an instance of a scheduler in the simulation manager and pass the number of servers, the simulation </w:t>
+      </w:r>
+      <w:r>
+        <w:rPr>
+          <w:rFonts w:ascii="Times New Roman" w:hAnsi="Times New Roman" w:cs="Times New Roman"/>
+          <w:sz w:val="20"/>
+          <w:szCs w:val="20"/>
+        </w:rPr>
+        <w:t>time,</w:t>
+      </w:r>
+      <w:r>
+        <w:rPr>
+          <w:rFonts w:ascii="Times New Roman" w:hAnsi="Times New Roman" w:cs="Times New Roman"/>
+          <w:sz w:val="20"/>
+          <w:szCs w:val="20"/>
+        </w:rPr>
+        <w:t xml:space="preserve"> and the minimal arrival time, so that the scheduler can guide the clients to the queues according to the specifications. </w:t>
+      </w:r>
+      <w:r>
+        <w:rPr>
+          <w:rFonts w:ascii="Times New Roman" w:hAnsi="Times New Roman" w:cs="Times New Roman"/>
+          <w:sz w:val="20"/>
+          <w:szCs w:val="20"/>
+        </w:rPr>
+        <w:t xml:space="preserve">In </w:t>
+      </w:r>
+      <w:r>
+        <w:rPr>
+          <w:rFonts w:ascii="Times New Roman" w:hAnsi="Times New Roman" w:cs="Times New Roman"/>
+          <w:sz w:val="20"/>
+          <w:szCs w:val="20"/>
+        </w:rPr>
         <w:lastRenderedPageBreak/>
-        <w:t>4. Implementation</w:t>
-      </w:r>
-    </w:p>
-    <w:p>
-      <w:pPr>
-        <w:jc w:val="both"/>
-        <w:rPr>
-          <w:rFonts w:ascii="Times New Roman" w:hAnsi="Times New Roman" w:cs="Times New Roman"/>
-          <w:sz w:val="20"/>
-          <w:szCs w:val="20"/>
-        </w:rPr>
-      </w:pPr>
-      <w:r>
-        <w:rPr>
-          <w:rFonts w:ascii="Times New Roman" w:hAnsi="Times New Roman" w:cs="Times New Roman"/>
-          <w:sz w:val="20"/>
-          <w:szCs w:val="20"/>
-        </w:rPr>
-        <w:t xml:space="preserve">The class </w:t>
+        <w:t xml:space="preserve">addition, we can already compute the average processing time of the tasks. </w:t>
+      </w:r>
+      <w:r>
+        <w:rPr>
+          <w:rFonts w:ascii="Times New Roman" w:hAnsi="Times New Roman" w:cs="Times New Roman"/>
+          <w:sz w:val="20"/>
+          <w:szCs w:val="20"/>
+        </w:rPr>
+        <w:t xml:space="preserve">A first important method of the simulation manager is the random client generator called </w:t>
       </w:r>
       <w:proofErr w:type="spellStart"/>
       <w:r>
@@ -3351,7 +3654,7 @@
           <w:sz w:val="20"/>
           <w:szCs w:val="20"/>
         </w:rPr>
-        <w:t>ConcreteStrategyQueue</w:t>
+        <w:t>generateNRandomTasks</w:t>
       </w:r>
       <w:proofErr w:type="spellEnd"/>
       <w:r>
@@ -3360,15 +3663,147 @@
           <w:sz w:val="20"/>
           <w:szCs w:val="20"/>
         </w:rPr>
-        <w:t xml:space="preserve"> implements the Strategy interface,</w:t>
-      </w:r>
-      <w:r>
-        <w:rPr>
-          <w:rFonts w:ascii="Times New Roman" w:hAnsi="Times New Roman" w:cs="Times New Roman"/>
-          <w:sz w:val="20"/>
-          <w:szCs w:val="20"/>
-        </w:rPr>
-        <w:t xml:space="preserve"> to be more specific, the method </w:t>
+        <w:t xml:space="preserve"> (</w:t>
+      </w:r>
+      <w:r>
+        <w:rPr>
+          <w:rFonts w:ascii="Times New Roman" w:hAnsi="Times New Roman" w:cs="Times New Roman"/>
+          <w:sz w:val="20"/>
+          <w:szCs w:val="20"/>
+        </w:rPr>
+        <w:t>). We generate the desired number of tasks and after that we sort them ascendingly depending on their arrival time.</w:t>
+      </w:r>
+      <w:r>
+        <w:rPr>
+          <w:rFonts w:ascii="Times New Roman" w:hAnsi="Times New Roman" w:cs="Times New Roman"/>
+          <w:sz w:val="20"/>
+          <w:szCs w:val="20"/>
+        </w:rPr>
+        <w:t xml:space="preserve"> For sorting the list, we define it as a collection and use the arrival time as a comparator in the method </w:t>
+      </w:r>
+      <w:r>
+        <w:rPr>
+          <w:rFonts w:ascii="Times New Roman" w:hAnsi="Times New Roman" w:cs="Times New Roman"/>
+          <w:sz w:val="20"/>
+          <w:szCs w:val="20"/>
+        </w:rPr>
+        <w:t>sort (</w:t>
+      </w:r>
+      <w:r>
+        <w:rPr>
+          <w:rFonts w:ascii="Times New Roman" w:hAnsi="Times New Roman" w:cs="Times New Roman"/>
+          <w:sz w:val="20"/>
+          <w:szCs w:val="20"/>
+        </w:rPr>
+        <w:t>).</w:t>
+      </w:r>
+    </w:p>
+    <w:p>
+      <w:pPr>
+        <w:jc w:val="both"/>
+        <w:rPr>
+          <w:rFonts w:ascii="Times New Roman" w:hAnsi="Times New Roman" w:cs="Times New Roman"/>
+          <w:sz w:val="20"/>
+          <w:szCs w:val="20"/>
+        </w:rPr>
+      </w:pPr>
+      <w:r>
+        <w:rPr>
+          <w:rFonts w:ascii="Times New Roman" w:hAnsi="Times New Roman" w:cs="Times New Roman"/>
+          <w:sz w:val="20"/>
+          <w:szCs w:val="20"/>
+        </w:rPr>
+        <w:t xml:space="preserve">The in the </w:t>
+      </w:r>
+      <w:r>
+        <w:rPr>
+          <w:rFonts w:ascii="Times New Roman" w:hAnsi="Times New Roman" w:cs="Times New Roman"/>
+          <w:sz w:val="20"/>
+          <w:szCs w:val="20"/>
+        </w:rPr>
+        <w:t>run (</w:t>
+      </w:r>
+      <w:r>
+        <w:rPr>
+          <w:rFonts w:ascii="Times New Roman" w:hAnsi="Times New Roman" w:cs="Times New Roman"/>
+          <w:sz w:val="20"/>
+          <w:szCs w:val="20"/>
+        </w:rPr>
+        <w:t xml:space="preserve">) method we initialise the current time of the simulation to 0 and increment it after waiting </w:t>
+      </w:r>
+      <w:r>
+        <w:rPr>
+          <w:rFonts w:ascii="Times New Roman" w:hAnsi="Times New Roman" w:cs="Times New Roman"/>
+          <w:sz w:val="20"/>
+          <w:szCs w:val="20"/>
+        </w:rPr>
+        <w:t xml:space="preserve">one second </w:t>
+      </w:r>
+      <w:r>
+        <w:rPr>
+          <w:rFonts w:ascii="Times New Roman" w:hAnsi="Times New Roman" w:cs="Times New Roman"/>
+          <w:sz w:val="20"/>
+          <w:szCs w:val="20"/>
+        </w:rPr>
+        <w:t xml:space="preserve">until the current time is equal with the duration of the simulation. At each </w:t>
+      </w:r>
+      <w:proofErr w:type="gramStart"/>
+      <w:r>
+        <w:rPr>
+          <w:rFonts w:ascii="Times New Roman" w:hAnsi="Times New Roman" w:cs="Times New Roman"/>
+          <w:sz w:val="20"/>
+          <w:szCs w:val="20"/>
+        </w:rPr>
+        <w:t>step in</w:t>
+      </w:r>
+      <w:proofErr w:type="gramEnd"/>
+      <w:r>
+        <w:rPr>
+          <w:rFonts w:ascii="Times New Roman" w:hAnsi="Times New Roman" w:cs="Times New Roman"/>
+          <w:sz w:val="20"/>
+          <w:szCs w:val="20"/>
+        </w:rPr>
+        <w:t xml:space="preserve"> </w:t>
+      </w:r>
+      <w:r>
+        <w:rPr>
+          <w:rFonts w:ascii="Times New Roman" w:hAnsi="Times New Roman" w:cs="Times New Roman"/>
+          <w:sz w:val="20"/>
+          <w:szCs w:val="20"/>
+        </w:rPr>
+        <w:t>time,</w:t>
+      </w:r>
+      <w:r>
+        <w:rPr>
+          <w:rFonts w:ascii="Times New Roman" w:hAnsi="Times New Roman" w:cs="Times New Roman"/>
+          <w:sz w:val="20"/>
+          <w:szCs w:val="20"/>
+        </w:rPr>
+        <w:t xml:space="preserve"> we check to see if there are any generated tasks that have their arrival time equal to the current time. If so, the scheduler takes the task from the waiting list and sends it to the queue with the shortest queue/with the shortest waiting time. </w:t>
+      </w:r>
+      <w:r>
+        <w:rPr>
+          <w:rFonts w:ascii="Times New Roman" w:hAnsi="Times New Roman" w:cs="Times New Roman"/>
+          <w:sz w:val="20"/>
+          <w:szCs w:val="20"/>
+        </w:rPr>
+        <w:t xml:space="preserve">We also log all the information at a given time in the log file and check the number of tasks present in the queues to see if it is a peak hour. After this we increment the current time and wait for one second. The </w:t>
+      </w:r>
+      <w:r>
+        <w:rPr>
+          <w:rFonts w:ascii="Times New Roman" w:hAnsi="Times New Roman" w:cs="Times New Roman"/>
+          <w:sz w:val="20"/>
+          <w:szCs w:val="20"/>
+        </w:rPr>
+        <w:t>log (</w:t>
+      </w:r>
+      <w:r>
+        <w:rPr>
+          <w:rFonts w:ascii="Times New Roman" w:hAnsi="Times New Roman" w:cs="Times New Roman"/>
+          <w:sz w:val="20"/>
+          <w:szCs w:val="20"/>
+        </w:rPr>
+        <w:t xml:space="preserve">int </w:t>
       </w:r>
       <w:proofErr w:type="spellStart"/>
       <w:r>
@@ -3377,7 +3812,7 @@
           <w:sz w:val="20"/>
           <w:szCs w:val="20"/>
         </w:rPr>
-        <w:t>addTask</w:t>
+        <w:t>currentTime</w:t>
       </w:r>
       <w:proofErr w:type="spellEnd"/>
       <w:r>
@@ -3386,6 +3821,160 @@
           <w:sz w:val="20"/>
           <w:szCs w:val="20"/>
         </w:rPr>
+        <w:t xml:space="preserve">) function opens and writes the current waiting list of clients, the </w:t>
+      </w:r>
+      <w:r>
+        <w:rPr>
+          <w:rFonts w:ascii="Times New Roman" w:hAnsi="Times New Roman" w:cs="Times New Roman"/>
+          <w:sz w:val="20"/>
+          <w:szCs w:val="20"/>
+        </w:rPr>
+        <w:t>queues,</w:t>
+      </w:r>
+      <w:r>
+        <w:rPr>
+          <w:rFonts w:ascii="Times New Roman" w:hAnsi="Times New Roman" w:cs="Times New Roman"/>
+          <w:sz w:val="20"/>
+          <w:szCs w:val="20"/>
+        </w:rPr>
+        <w:t xml:space="preserve"> and the clients in the queues in the file log.txt. At the end of the </w:t>
+      </w:r>
+      <w:r>
+        <w:rPr>
+          <w:rFonts w:ascii="Times New Roman" w:hAnsi="Times New Roman" w:cs="Times New Roman"/>
+          <w:sz w:val="20"/>
+          <w:szCs w:val="20"/>
+        </w:rPr>
+        <w:t>simulation,</w:t>
+      </w:r>
+      <w:r>
+        <w:rPr>
+          <w:rFonts w:ascii="Times New Roman" w:hAnsi="Times New Roman" w:cs="Times New Roman"/>
+          <w:sz w:val="20"/>
+          <w:szCs w:val="20"/>
+        </w:rPr>
+        <w:t xml:space="preserve"> we also log the obtained statistics in the file</w:t>
+      </w:r>
+      <w:r>
+        <w:rPr>
+          <w:rFonts w:ascii="Times New Roman" w:hAnsi="Times New Roman" w:cs="Times New Roman"/>
+          <w:sz w:val="20"/>
+          <w:szCs w:val="20"/>
+        </w:rPr>
+        <w:t xml:space="preserve"> with the </w:t>
+      </w:r>
+      <w:proofErr w:type="spellStart"/>
+      <w:proofErr w:type="gramStart"/>
+      <w:r>
+        <w:rPr>
+          <w:rFonts w:ascii="Times New Roman" w:hAnsi="Times New Roman" w:cs="Times New Roman"/>
+          <w:sz w:val="20"/>
+          <w:szCs w:val="20"/>
+        </w:rPr>
+        <w:t>logStatistics</w:t>
+      </w:r>
+      <w:proofErr w:type="spellEnd"/>
+      <w:r>
+        <w:rPr>
+          <w:rFonts w:ascii="Times New Roman" w:hAnsi="Times New Roman" w:cs="Times New Roman"/>
+          <w:sz w:val="20"/>
+          <w:szCs w:val="20"/>
+        </w:rPr>
+        <w:t>(</w:t>
+      </w:r>
+      <w:proofErr w:type="gramEnd"/>
+      <w:r>
+        <w:rPr>
+          <w:rFonts w:ascii="Times New Roman" w:hAnsi="Times New Roman" w:cs="Times New Roman"/>
+          <w:sz w:val="20"/>
+          <w:szCs w:val="20"/>
+        </w:rPr>
+        <w:t>) function</w:t>
+      </w:r>
+      <w:r>
+        <w:rPr>
+          <w:rFonts w:ascii="Times New Roman" w:hAnsi="Times New Roman" w:cs="Times New Roman"/>
+          <w:sz w:val="20"/>
+          <w:szCs w:val="20"/>
+        </w:rPr>
+        <w:t>.</w:t>
+      </w:r>
+    </w:p>
+    <w:p>
+      <w:pPr>
+        <w:jc w:val="both"/>
+        <w:rPr>
+          <w:rFonts w:ascii="Times New Roman" w:hAnsi="Times New Roman" w:cs="Times New Roman"/>
+          <w:sz w:val="20"/>
+          <w:szCs w:val="20"/>
+        </w:rPr>
+      </w:pPr>
+      <w:r>
+        <w:rPr>
+          <w:rFonts w:ascii="Times New Roman" w:hAnsi="Times New Roman" w:cs="Times New Roman"/>
+          <w:sz w:val="20"/>
+          <w:szCs w:val="20"/>
+        </w:rPr>
+        <w:t>I also created a runtime exception for when the user enters invalid time intervals or negative numbers and a function to check for this</w:t>
+      </w:r>
+      <w:r>
+        <w:rPr>
+          <w:rFonts w:ascii="Times New Roman" w:hAnsi="Times New Roman" w:cs="Times New Roman"/>
+          <w:sz w:val="20"/>
+          <w:szCs w:val="20"/>
+        </w:rPr>
+        <w:t xml:space="preserve"> situation.</w:t>
+      </w:r>
+      <w:r>
+        <w:rPr>
+          <w:rFonts w:ascii="Times New Roman" w:hAnsi="Times New Roman" w:cs="Times New Roman"/>
+          <w:sz w:val="20"/>
+          <w:szCs w:val="20"/>
+        </w:rPr>
+        <w:t xml:space="preserve"> </w:t>
+      </w:r>
+    </w:p>
+    <w:p>
+      <w:pPr>
+        <w:jc w:val="both"/>
+        <w:rPr>
+          <w:rFonts w:ascii="Times New Roman" w:hAnsi="Times New Roman" w:cs="Times New Roman"/>
+          <w:sz w:val="20"/>
+          <w:szCs w:val="20"/>
+        </w:rPr>
+      </w:pPr>
+      <w:r>
+        <w:rPr>
+          <w:rFonts w:ascii="Times New Roman" w:hAnsi="Times New Roman" w:cs="Times New Roman"/>
+          <w:sz w:val="20"/>
+          <w:szCs w:val="20"/>
+        </w:rPr>
+        <w:t>The Scheduler class contains a list of the servers and the strategy as criteria for distributing the tasks in the queues. The scheduler also has a constructor which receives the number of servers, the duration of the simulation and the current time.</w:t>
+      </w:r>
+      <w:r>
+        <w:rPr>
+          <w:rFonts w:ascii="Times New Roman" w:hAnsi="Times New Roman" w:cs="Times New Roman"/>
+          <w:sz w:val="20"/>
+          <w:szCs w:val="20"/>
+        </w:rPr>
+        <w:t xml:space="preserve"> The function </w:t>
+      </w:r>
+      <w:proofErr w:type="spellStart"/>
+      <w:r>
+        <w:rPr>
+          <w:rFonts w:ascii="Times New Roman" w:hAnsi="Times New Roman" w:cs="Times New Roman"/>
+          <w:sz w:val="20"/>
+          <w:szCs w:val="20"/>
+        </w:rPr>
+        <w:t>dispatchTask</w:t>
+      </w:r>
+      <w:proofErr w:type="spellEnd"/>
+      <w:r>
+        <w:rPr>
+          <w:rFonts w:ascii="Times New Roman" w:hAnsi="Times New Roman" w:cs="Times New Roman"/>
+          <w:sz w:val="20"/>
+          <w:szCs w:val="20"/>
+        </w:rPr>
         <w:t xml:space="preserve"> (</w:t>
       </w:r>
       <w:r>
@@ -3394,24 +3983,17 @@
           <w:sz w:val="20"/>
           <w:szCs w:val="20"/>
         </w:rPr>
-        <w:t xml:space="preserve">List&lt;Server&gt; servers, Task t). We go through all the </w:t>
-      </w:r>
-      <w:r>
-        <w:rPr>
-          <w:rFonts w:ascii="Times New Roman" w:hAnsi="Times New Roman" w:cs="Times New Roman"/>
-          <w:sz w:val="20"/>
-          <w:szCs w:val="20"/>
-        </w:rPr>
-        <w:t>servers,</w:t>
-      </w:r>
-      <w:r>
-        <w:rPr>
-          <w:rFonts w:ascii="Times New Roman" w:hAnsi="Times New Roman" w:cs="Times New Roman"/>
-          <w:sz w:val="20"/>
-          <w:szCs w:val="20"/>
-        </w:rPr>
-        <w:t xml:space="preserve"> and we count the number of tasks they have </w:t>
-      </w:r>
+        <w:t>Task t) is used to add a task depending on the strategy chosen in the scheduler.</w:t>
+      </w:r>
+      <w:r>
+        <w:rPr>
+          <w:rFonts w:ascii="Times New Roman" w:hAnsi="Times New Roman" w:cs="Times New Roman"/>
+          <w:sz w:val="20"/>
+          <w:szCs w:val="20"/>
+        </w:rPr>
+        <w:t xml:space="preserve"> A function </w:t>
+      </w:r>
+      <w:proofErr w:type="spellStart"/>
       <w:proofErr w:type="gramStart"/>
       <w:r>
         <w:rPr>
@@ -3419,7 +4001,16 @@
           <w:sz w:val="20"/>
           <w:szCs w:val="20"/>
         </w:rPr>
-        <w:t>in order to</w:t>
+        <w:t>updateNrOfClients</w:t>
+      </w:r>
+      <w:proofErr w:type="spellEnd"/>
+      <w:r>
+        <w:rPr>
+          <w:rFonts w:ascii="Times New Roman" w:hAnsi="Times New Roman" w:cs="Times New Roman"/>
+          <w:sz w:val="20"/>
+          <w:szCs w:val="20"/>
+        </w:rPr>
+        <w:t>(</w:t>
       </w:r>
       <w:proofErr w:type="gramEnd"/>
       <w:r>
@@ -3428,7 +4019,7 @@
           <w:sz w:val="20"/>
           <w:szCs w:val="20"/>
         </w:rPr>
-        <w:t xml:space="preserve"> find the one with the least number of tasks at the current moment and add the new task to it. We do similarly with the </w:t>
+        <w:t xml:space="preserve">int </w:t>
       </w:r>
       <w:proofErr w:type="spellStart"/>
       <w:r>
@@ -3437,7 +4028,7 @@
           <w:sz w:val="20"/>
           <w:szCs w:val="20"/>
         </w:rPr>
-        <w:t>ConcreteStrategyTime</w:t>
+        <w:t>currentTime</w:t>
       </w:r>
       <w:proofErr w:type="spellEnd"/>
       <w:r>
@@ -3446,59 +4037,249 @@
           <w:sz w:val="20"/>
           <w:szCs w:val="20"/>
         </w:rPr>
-        <w:t>.</w:t>
-      </w:r>
-      <w:r>
-        <w:rPr>
-          <w:rFonts w:ascii="Times New Roman" w:hAnsi="Times New Roman" w:cs="Times New Roman"/>
-          <w:sz w:val="20"/>
-          <w:szCs w:val="20"/>
-        </w:rPr>
-        <w:t xml:space="preserve"> </w:t>
-      </w:r>
-    </w:p>
-    <w:p>
-      <w:pPr>
-        <w:jc w:val="both"/>
-        <w:rPr>
-          <w:rFonts w:ascii="Times New Roman" w:hAnsi="Times New Roman" w:cs="Times New Roman"/>
-          <w:sz w:val="20"/>
-          <w:szCs w:val="20"/>
-        </w:rPr>
-      </w:pPr>
-      <w:r>
-        <w:rPr>
-          <w:rFonts w:ascii="Times New Roman" w:hAnsi="Times New Roman" w:cs="Times New Roman"/>
-          <w:sz w:val="20"/>
-          <w:szCs w:val="20"/>
-        </w:rPr>
-        <w:t xml:space="preserve">In the Controller </w:t>
-      </w:r>
-      <w:r>
-        <w:rPr>
-          <w:rFonts w:ascii="Times New Roman" w:hAnsi="Times New Roman" w:cs="Times New Roman"/>
-          <w:sz w:val="20"/>
-          <w:szCs w:val="20"/>
-        </w:rPr>
-        <w:t xml:space="preserve">class we have one important function that checks the data received from the user and displays an error message if the data is invalid. If all the data is valid, the controller creates an instance of the simulation manager and starts the thread for the simulation. </w:t>
-      </w:r>
-    </w:p>
-    <w:p>
-      <w:pPr>
-        <w:jc w:val="both"/>
-        <w:rPr>
-          <w:rFonts w:ascii="Times New Roman" w:hAnsi="Times New Roman" w:cs="Times New Roman"/>
-          <w:sz w:val="20"/>
-          <w:szCs w:val="20"/>
-        </w:rPr>
-      </w:pPr>
-      <w:r>
-        <w:rPr>
-          <w:rFonts w:ascii="Times New Roman" w:hAnsi="Times New Roman" w:cs="Times New Roman"/>
-          <w:sz w:val="20"/>
-          <w:szCs w:val="20"/>
-        </w:rPr>
-        <w:t xml:space="preserve">The simulation manager has in its constructor the controller as parameter, </w:t>
+        <w:t xml:space="preserve">) will decrement at each moment in time in order to have the remaining time of the task in the queue and the function </w:t>
+      </w:r>
+      <w:proofErr w:type="spellStart"/>
+      <w:r>
+        <w:rPr>
+          <w:rFonts w:ascii="Times New Roman" w:hAnsi="Times New Roman" w:cs="Times New Roman"/>
+          <w:sz w:val="20"/>
+          <w:szCs w:val="20"/>
+        </w:rPr>
+        <w:t>updateWaitingTime</w:t>
+      </w:r>
+      <w:proofErr w:type="spellEnd"/>
+      <w:r>
+        <w:rPr>
+          <w:rFonts w:ascii="Times New Roman" w:hAnsi="Times New Roman" w:cs="Times New Roman"/>
+          <w:sz w:val="20"/>
+          <w:szCs w:val="20"/>
+        </w:rPr>
+        <w:t xml:space="preserve">(float </w:t>
+      </w:r>
+      <w:proofErr w:type="spellStart"/>
+      <w:r>
+        <w:rPr>
+          <w:rFonts w:ascii="Times New Roman" w:hAnsi="Times New Roman" w:cs="Times New Roman"/>
+          <w:sz w:val="20"/>
+          <w:szCs w:val="20"/>
+        </w:rPr>
+        <w:t>waitingTime</w:t>
+      </w:r>
+      <w:proofErr w:type="spellEnd"/>
+      <w:r>
+        <w:rPr>
+          <w:rFonts w:ascii="Times New Roman" w:hAnsi="Times New Roman" w:cs="Times New Roman"/>
+          <w:sz w:val="20"/>
+          <w:szCs w:val="20"/>
+        </w:rPr>
+        <w:t>) will keep track of the total average waiting time.</w:t>
+      </w:r>
+    </w:p>
+    <w:p>
+      <w:pPr>
+        <w:jc w:val="both"/>
+        <w:rPr>
+          <w:rFonts w:ascii="Times New Roman" w:hAnsi="Times New Roman" w:cs="Times New Roman"/>
+          <w:sz w:val="20"/>
+          <w:szCs w:val="20"/>
+        </w:rPr>
+      </w:pPr>
+      <w:r>
+        <w:rPr>
+          <w:rFonts w:ascii="Times New Roman" w:hAnsi="Times New Roman" w:cs="Times New Roman"/>
+          <w:sz w:val="20"/>
+          <w:szCs w:val="20"/>
+        </w:rPr>
+        <w:t xml:space="preserve">The Server class implements the Runnable interface and has a </w:t>
+      </w:r>
+      <w:proofErr w:type="spellStart"/>
+      <w:r>
+        <w:rPr>
+          <w:rFonts w:ascii="Times New Roman" w:hAnsi="Times New Roman" w:cs="Times New Roman"/>
+          <w:sz w:val="20"/>
+          <w:szCs w:val="20"/>
+        </w:rPr>
+        <w:t>BlockingQueue</w:t>
+      </w:r>
+      <w:proofErr w:type="spellEnd"/>
+      <w:r>
+        <w:rPr>
+          <w:rFonts w:ascii="Times New Roman" w:hAnsi="Times New Roman" w:cs="Times New Roman"/>
+          <w:sz w:val="20"/>
+          <w:szCs w:val="20"/>
+        </w:rPr>
+        <w:t>. The constructor has as parameters the duration of the simulation and the current time.</w:t>
+      </w:r>
+      <w:r>
+        <w:rPr>
+          <w:rFonts w:ascii="Times New Roman" w:hAnsi="Times New Roman" w:cs="Times New Roman"/>
+          <w:sz w:val="20"/>
+          <w:szCs w:val="20"/>
+        </w:rPr>
+        <w:t xml:space="preserve"> The method </w:t>
+      </w:r>
+      <w:proofErr w:type="spellStart"/>
+      <w:r>
+        <w:rPr>
+          <w:rFonts w:ascii="Times New Roman" w:hAnsi="Times New Roman" w:cs="Times New Roman"/>
+          <w:sz w:val="20"/>
+          <w:szCs w:val="20"/>
+        </w:rPr>
+        <w:t>addTasks</w:t>
+      </w:r>
+      <w:proofErr w:type="spellEnd"/>
+      <w:r>
+        <w:rPr>
+          <w:rFonts w:ascii="Times New Roman" w:hAnsi="Times New Roman" w:cs="Times New Roman"/>
+          <w:sz w:val="20"/>
+          <w:szCs w:val="20"/>
+        </w:rPr>
+        <w:t xml:space="preserve"> (</w:t>
+      </w:r>
+      <w:r>
+        <w:rPr>
+          <w:rFonts w:ascii="Times New Roman" w:hAnsi="Times New Roman" w:cs="Times New Roman"/>
+          <w:sz w:val="20"/>
+          <w:szCs w:val="20"/>
+        </w:rPr>
+        <w:t xml:space="preserve">Task </w:t>
+      </w:r>
+      <w:proofErr w:type="spellStart"/>
+      <w:r>
+        <w:rPr>
+          <w:rFonts w:ascii="Times New Roman" w:hAnsi="Times New Roman" w:cs="Times New Roman"/>
+          <w:sz w:val="20"/>
+          <w:szCs w:val="20"/>
+        </w:rPr>
+        <w:t>newTask</w:t>
+      </w:r>
+      <w:proofErr w:type="spellEnd"/>
+      <w:r>
+        <w:rPr>
+          <w:rFonts w:ascii="Times New Roman" w:hAnsi="Times New Roman" w:cs="Times New Roman"/>
+          <w:sz w:val="20"/>
+          <w:szCs w:val="20"/>
+        </w:rPr>
+        <w:t xml:space="preserve">) adds a task to the queue. In the </w:t>
+      </w:r>
+      <w:r>
+        <w:rPr>
+          <w:rFonts w:ascii="Times New Roman" w:hAnsi="Times New Roman" w:cs="Times New Roman"/>
+          <w:sz w:val="20"/>
+          <w:szCs w:val="20"/>
+        </w:rPr>
+        <w:t>run (</w:t>
+      </w:r>
+      <w:r>
+        <w:rPr>
+          <w:rFonts w:ascii="Times New Roman" w:hAnsi="Times New Roman" w:cs="Times New Roman"/>
+          <w:sz w:val="20"/>
+          <w:szCs w:val="20"/>
+        </w:rPr>
+        <w:t xml:space="preserve">) method, the thread initially sleeps for one second, </w:t>
+      </w:r>
+      <w:r>
+        <w:rPr>
+          <w:rFonts w:ascii="Times New Roman" w:hAnsi="Times New Roman" w:cs="Times New Roman"/>
+          <w:sz w:val="20"/>
+          <w:szCs w:val="20"/>
+        </w:rPr>
+        <w:t xml:space="preserve">and after that enters a loop in which it is checked if the queue is empty. If it is, the current time is </w:t>
+      </w:r>
+      <w:r>
+        <w:rPr>
+          <w:rFonts w:ascii="Times New Roman" w:hAnsi="Times New Roman" w:cs="Times New Roman"/>
+          <w:sz w:val="20"/>
+          <w:szCs w:val="20"/>
+        </w:rPr>
+        <w:t>incremented,</w:t>
+      </w:r>
+      <w:r>
+        <w:rPr>
+          <w:rFonts w:ascii="Times New Roman" w:hAnsi="Times New Roman" w:cs="Times New Roman"/>
+          <w:sz w:val="20"/>
+          <w:szCs w:val="20"/>
+        </w:rPr>
+        <w:t xml:space="preserve"> and the thread sleeps for one second. If there is at least one element in the queue, it is taken </w:t>
+      </w:r>
+      <w:r>
+        <w:rPr>
+          <w:rFonts w:ascii="Times New Roman" w:hAnsi="Times New Roman" w:cs="Times New Roman"/>
+          <w:sz w:val="20"/>
+          <w:szCs w:val="20"/>
+        </w:rPr>
+        <w:t>out and</w:t>
+      </w:r>
+      <w:r>
+        <w:rPr>
+          <w:rFonts w:ascii="Times New Roman" w:hAnsi="Times New Roman" w:cs="Times New Roman"/>
+          <w:sz w:val="20"/>
+          <w:szCs w:val="20"/>
+        </w:rPr>
+        <w:t xml:space="preserve"> the thread sleeps the 1 second for each second of processing time of the task that was previously taken out.  The function </w:t>
+      </w:r>
+      <w:proofErr w:type="spellStart"/>
+      <w:r>
+        <w:rPr>
+          <w:rFonts w:ascii="Times New Roman" w:hAnsi="Times New Roman" w:cs="Times New Roman"/>
+          <w:sz w:val="20"/>
+          <w:szCs w:val="20"/>
+        </w:rPr>
+        <w:t>getTasks</w:t>
+      </w:r>
+      <w:proofErr w:type="spellEnd"/>
+      <w:r>
+        <w:rPr>
+          <w:rFonts w:ascii="Times New Roman" w:hAnsi="Times New Roman" w:cs="Times New Roman"/>
+          <w:sz w:val="20"/>
+          <w:szCs w:val="20"/>
+        </w:rPr>
+        <w:t xml:space="preserve"> (</w:t>
+      </w:r>
+      <w:r>
+        <w:rPr>
+          <w:rFonts w:ascii="Times New Roman" w:hAnsi="Times New Roman" w:cs="Times New Roman"/>
+          <w:sz w:val="20"/>
+          <w:szCs w:val="20"/>
+        </w:rPr>
+        <w:t xml:space="preserve">) returns an </w:t>
+      </w:r>
+      <w:proofErr w:type="spellStart"/>
+      <w:r>
+        <w:rPr>
+          <w:rFonts w:ascii="Times New Roman" w:hAnsi="Times New Roman" w:cs="Times New Roman"/>
+          <w:sz w:val="20"/>
+          <w:szCs w:val="20"/>
+        </w:rPr>
+        <w:t>ArrayList</w:t>
+      </w:r>
+      <w:proofErr w:type="spellEnd"/>
+      <w:r>
+        <w:rPr>
+          <w:rFonts w:ascii="Times New Roman" w:hAnsi="Times New Roman" w:cs="Times New Roman"/>
+          <w:sz w:val="20"/>
+          <w:szCs w:val="20"/>
+        </w:rPr>
+        <w:t xml:space="preserve"> of the tasks in available in the </w:t>
+      </w:r>
+      <w:proofErr w:type="spellStart"/>
+      <w:r>
+        <w:rPr>
+          <w:rFonts w:ascii="Times New Roman" w:hAnsi="Times New Roman" w:cs="Times New Roman"/>
+          <w:sz w:val="20"/>
+          <w:szCs w:val="20"/>
+        </w:rPr>
+        <w:t>BlockingQueue</w:t>
+      </w:r>
+      <w:proofErr w:type="spellEnd"/>
+      <w:r>
+        <w:rPr>
+          <w:rFonts w:ascii="Times New Roman" w:hAnsi="Times New Roman" w:cs="Times New Roman"/>
+          <w:sz w:val="20"/>
+          <w:szCs w:val="20"/>
+        </w:rPr>
+        <w:t xml:space="preserve"> at the given moment. If there are no tasks </w:t>
       </w:r>
       <w:proofErr w:type="gramStart"/>
       <w:r>
@@ -3507,7 +4288,7 @@
           <w:sz w:val="20"/>
           <w:szCs w:val="20"/>
         </w:rPr>
-        <w:t>in order to</w:t>
+        <w:t>at the moment</w:t>
       </w:r>
       <w:proofErr w:type="gramEnd"/>
       <w:r>
@@ -3516,39 +4297,23 @@
           <w:sz w:val="20"/>
           <w:szCs w:val="20"/>
         </w:rPr>
-        <w:t xml:space="preserve"> be able to access all the information it needs (number of clients, number of servers, minimum arrival time, maximum arrival time, minimum processing period, maximum processing period, time limit). We also create an instance of a scheduler in the simulation manager and pass the number of servers, the simulation </w:t>
-      </w:r>
-      <w:r>
-        <w:rPr>
-          <w:rFonts w:ascii="Times New Roman" w:hAnsi="Times New Roman" w:cs="Times New Roman"/>
-          <w:sz w:val="20"/>
-          <w:szCs w:val="20"/>
-        </w:rPr>
-        <w:t>time,</w:t>
-      </w:r>
-      <w:r>
-        <w:rPr>
-          <w:rFonts w:ascii="Times New Roman" w:hAnsi="Times New Roman" w:cs="Times New Roman"/>
-          <w:sz w:val="20"/>
-          <w:szCs w:val="20"/>
-        </w:rPr>
-        <w:t xml:space="preserve"> and the minimal arrival time, so that the scheduler can guide the clients to the queues according to the specifications. </w:t>
-      </w:r>
-      <w:r>
-        <w:rPr>
-          <w:rFonts w:ascii="Times New Roman" w:hAnsi="Times New Roman" w:cs="Times New Roman"/>
-          <w:sz w:val="20"/>
-          <w:szCs w:val="20"/>
-        </w:rPr>
-        <w:t xml:space="preserve">In addition, we can already compute the average processing time of the tasks. </w:t>
-      </w:r>
-      <w:r>
-        <w:rPr>
-          <w:rFonts w:ascii="Times New Roman" w:hAnsi="Times New Roman" w:cs="Times New Roman"/>
-          <w:sz w:val="20"/>
-          <w:szCs w:val="20"/>
-        </w:rPr>
-        <w:t xml:space="preserve">A first important method of the simulation manager is the random client generator called </w:t>
+        <w:t xml:space="preserve">, the function returns an empty list. If there </w:t>
+      </w:r>
+      <w:r>
+        <w:rPr>
+          <w:rFonts w:ascii="Times New Roman" w:hAnsi="Times New Roman" w:cs="Times New Roman"/>
+          <w:sz w:val="20"/>
+          <w:szCs w:val="20"/>
+        </w:rPr>
+        <w:t>are</w:t>
+      </w:r>
+      <w:r>
+        <w:rPr>
+          <w:rFonts w:ascii="Times New Roman" w:hAnsi="Times New Roman" w:cs="Times New Roman"/>
+          <w:sz w:val="20"/>
+          <w:szCs w:val="20"/>
+        </w:rPr>
+        <w:t xml:space="preserve"> elements in the queue, they will be moved to the </w:t>
       </w:r>
       <w:proofErr w:type="spellStart"/>
       <w:r>
@@ -3557,7 +4322,7 @@
           <w:sz w:val="20"/>
           <w:szCs w:val="20"/>
         </w:rPr>
-        <w:t>generateNRandomTasks</w:t>
+        <w:t>ArrayList</w:t>
       </w:r>
       <w:proofErr w:type="spellEnd"/>
       <w:r>
@@ -3566,700 +4331,6 @@
           <w:sz w:val="20"/>
           <w:szCs w:val="20"/>
         </w:rPr>
-        <w:t xml:space="preserve"> (</w:t>
-      </w:r>
-      <w:r>
-        <w:rPr>
-          <w:rFonts w:ascii="Times New Roman" w:hAnsi="Times New Roman" w:cs="Times New Roman"/>
-          <w:sz w:val="20"/>
-          <w:szCs w:val="20"/>
-        </w:rPr>
-        <w:t>). We generate the desired number of tasks and after that we sort them ascendingly depending on their arrival time.</w:t>
-      </w:r>
-      <w:r>
-        <w:rPr>
-          <w:rFonts w:ascii="Times New Roman" w:hAnsi="Times New Roman" w:cs="Times New Roman"/>
-          <w:sz w:val="20"/>
-          <w:szCs w:val="20"/>
-        </w:rPr>
-        <w:t xml:space="preserve"> For sorting the list, we define it as a collection and use the arrival time as a comparator in the method </w:t>
-      </w:r>
-      <w:r>
-        <w:rPr>
-          <w:rFonts w:ascii="Times New Roman" w:hAnsi="Times New Roman" w:cs="Times New Roman"/>
-          <w:sz w:val="20"/>
-          <w:szCs w:val="20"/>
-        </w:rPr>
-        <w:t>sort (</w:t>
-      </w:r>
-      <w:r>
-        <w:rPr>
-          <w:rFonts w:ascii="Times New Roman" w:hAnsi="Times New Roman" w:cs="Times New Roman"/>
-          <w:sz w:val="20"/>
-          <w:szCs w:val="20"/>
-        </w:rPr>
-        <w:t>).</w:t>
-      </w:r>
-    </w:p>
-    <w:p>
-      <w:pPr>
-        <w:jc w:val="both"/>
-        <w:rPr>
-          <w:rFonts w:ascii="Times New Roman" w:hAnsi="Times New Roman" w:cs="Times New Roman"/>
-          <w:sz w:val="20"/>
-          <w:szCs w:val="20"/>
-        </w:rPr>
-      </w:pPr>
-      <w:r>
-        <w:rPr>
-          <w:rFonts w:ascii="Times New Roman" w:hAnsi="Times New Roman" w:cs="Times New Roman"/>
-          <w:sz w:val="20"/>
-          <w:szCs w:val="20"/>
-        </w:rPr>
-        <w:t xml:space="preserve">The in the </w:t>
-      </w:r>
-      <w:r>
-        <w:rPr>
-          <w:rFonts w:ascii="Times New Roman" w:hAnsi="Times New Roman" w:cs="Times New Roman"/>
-          <w:sz w:val="20"/>
-          <w:szCs w:val="20"/>
-        </w:rPr>
-        <w:t>run (</w:t>
-      </w:r>
-      <w:r>
-        <w:rPr>
-          <w:rFonts w:ascii="Times New Roman" w:hAnsi="Times New Roman" w:cs="Times New Roman"/>
-          <w:sz w:val="20"/>
-          <w:szCs w:val="20"/>
-        </w:rPr>
-        <w:t xml:space="preserve">) method we initialise the current time of the simulation to 0 and increment it after waiting </w:t>
-      </w:r>
-      <w:r>
-        <w:rPr>
-          <w:rFonts w:ascii="Times New Roman" w:hAnsi="Times New Roman" w:cs="Times New Roman"/>
-          <w:sz w:val="20"/>
-          <w:szCs w:val="20"/>
-        </w:rPr>
-        <w:t xml:space="preserve">one second </w:t>
-      </w:r>
-      <w:r>
-        <w:rPr>
-          <w:rFonts w:ascii="Times New Roman" w:hAnsi="Times New Roman" w:cs="Times New Roman"/>
-          <w:sz w:val="20"/>
-          <w:szCs w:val="20"/>
-        </w:rPr>
-        <w:t xml:space="preserve">until the current time is equal with the duration of the simulation. At each </w:t>
-      </w:r>
-      <w:proofErr w:type="gramStart"/>
-      <w:r>
-        <w:rPr>
-          <w:rFonts w:ascii="Times New Roman" w:hAnsi="Times New Roman" w:cs="Times New Roman"/>
-          <w:sz w:val="20"/>
-          <w:szCs w:val="20"/>
-        </w:rPr>
-        <w:t>step in</w:t>
-      </w:r>
-      <w:proofErr w:type="gramEnd"/>
-      <w:r>
-        <w:rPr>
-          <w:rFonts w:ascii="Times New Roman" w:hAnsi="Times New Roman" w:cs="Times New Roman"/>
-          <w:sz w:val="20"/>
-          <w:szCs w:val="20"/>
-        </w:rPr>
-        <w:t xml:space="preserve"> </w:t>
-      </w:r>
-      <w:r>
-        <w:rPr>
-          <w:rFonts w:ascii="Times New Roman" w:hAnsi="Times New Roman" w:cs="Times New Roman"/>
-          <w:sz w:val="20"/>
-          <w:szCs w:val="20"/>
-        </w:rPr>
-        <w:t>time,</w:t>
-      </w:r>
-      <w:r>
-        <w:rPr>
-          <w:rFonts w:ascii="Times New Roman" w:hAnsi="Times New Roman" w:cs="Times New Roman"/>
-          <w:sz w:val="20"/>
-          <w:szCs w:val="20"/>
-        </w:rPr>
-        <w:t xml:space="preserve"> we check to see if there are any generated tasks that have their arrival time equal to the current time. If so, the scheduler takes the task from the waiting list and sends it to the queue with the shortest queue/with the shortest waiting time. </w:t>
-      </w:r>
-      <w:r>
-        <w:rPr>
-          <w:rFonts w:ascii="Times New Roman" w:hAnsi="Times New Roman" w:cs="Times New Roman"/>
-          <w:sz w:val="20"/>
-          <w:szCs w:val="20"/>
-        </w:rPr>
-        <w:t xml:space="preserve">We also log all the information at a given time in the log file and check the number of tasks present in the queues to see if it is a peak hour. After this we increment the current time and wait for one second. The </w:t>
-      </w:r>
-      <w:r>
-        <w:rPr>
-          <w:rFonts w:ascii="Times New Roman" w:hAnsi="Times New Roman" w:cs="Times New Roman"/>
-          <w:sz w:val="20"/>
-          <w:szCs w:val="20"/>
-        </w:rPr>
-        <w:t>log (</w:t>
-      </w:r>
-      <w:r>
-        <w:rPr>
-          <w:rFonts w:ascii="Times New Roman" w:hAnsi="Times New Roman" w:cs="Times New Roman"/>
-          <w:sz w:val="20"/>
-          <w:szCs w:val="20"/>
-        </w:rPr>
-        <w:t xml:space="preserve">int </w:t>
-      </w:r>
-      <w:proofErr w:type="spellStart"/>
-      <w:r>
-        <w:rPr>
-          <w:rFonts w:ascii="Times New Roman" w:hAnsi="Times New Roman" w:cs="Times New Roman"/>
-          <w:sz w:val="20"/>
-          <w:szCs w:val="20"/>
-        </w:rPr>
-        <w:t>currentTime</w:t>
-      </w:r>
-      <w:proofErr w:type="spellEnd"/>
-      <w:r>
-        <w:rPr>
-          <w:rFonts w:ascii="Times New Roman" w:hAnsi="Times New Roman" w:cs="Times New Roman"/>
-          <w:sz w:val="20"/>
-          <w:szCs w:val="20"/>
-        </w:rPr>
-        <w:t xml:space="preserve">) function opens and writes the current waiting list of clients, the </w:t>
-      </w:r>
-      <w:r>
-        <w:rPr>
-          <w:rFonts w:ascii="Times New Roman" w:hAnsi="Times New Roman" w:cs="Times New Roman"/>
-          <w:sz w:val="20"/>
-          <w:szCs w:val="20"/>
-        </w:rPr>
-        <w:t>queues,</w:t>
-      </w:r>
-      <w:r>
-        <w:rPr>
-          <w:rFonts w:ascii="Times New Roman" w:hAnsi="Times New Roman" w:cs="Times New Roman"/>
-          <w:sz w:val="20"/>
-          <w:szCs w:val="20"/>
-        </w:rPr>
-        <w:t xml:space="preserve"> and the clients in the queues in the file log.txt. At the end of the </w:t>
-      </w:r>
-      <w:r>
-        <w:rPr>
-          <w:rFonts w:ascii="Times New Roman" w:hAnsi="Times New Roman" w:cs="Times New Roman"/>
-          <w:sz w:val="20"/>
-          <w:szCs w:val="20"/>
-        </w:rPr>
-        <w:t>simulation,</w:t>
-      </w:r>
-      <w:r>
-        <w:rPr>
-          <w:rFonts w:ascii="Times New Roman" w:hAnsi="Times New Roman" w:cs="Times New Roman"/>
-          <w:sz w:val="20"/>
-          <w:szCs w:val="20"/>
-        </w:rPr>
-        <w:t xml:space="preserve"> we also log the obtained statistics in the file.</w:t>
-      </w:r>
-    </w:p>
-    <w:p>
-      <w:pPr>
-        <w:jc w:val="both"/>
-        <w:rPr>
-          <w:rFonts w:ascii="Times New Roman" w:hAnsi="Times New Roman" w:cs="Times New Roman"/>
-          <w:sz w:val="20"/>
-          <w:szCs w:val="20"/>
-        </w:rPr>
-      </w:pPr>
-      <w:r>
-        <w:rPr>
-          <w:rFonts w:ascii="Times New Roman" w:hAnsi="Times New Roman" w:cs="Times New Roman"/>
-          <w:sz w:val="20"/>
-          <w:szCs w:val="20"/>
-        </w:rPr>
-        <w:t xml:space="preserve">The </w:t>
-      </w:r>
-      <w:proofErr w:type="spellStart"/>
-      <w:r>
-        <w:rPr>
-          <w:rFonts w:ascii="Times New Roman" w:hAnsi="Times New Roman" w:cs="Times New Roman"/>
-          <w:sz w:val="20"/>
-          <w:szCs w:val="20"/>
-        </w:rPr>
-        <w:t>checkPeakHour</w:t>
-      </w:r>
-      <w:proofErr w:type="spellEnd"/>
-      <w:r>
-        <w:rPr>
-          <w:rFonts w:ascii="Times New Roman" w:hAnsi="Times New Roman" w:cs="Times New Roman"/>
-          <w:sz w:val="20"/>
-          <w:szCs w:val="20"/>
-        </w:rPr>
-        <w:t xml:space="preserve"> (</w:t>
-      </w:r>
-      <w:r>
-        <w:rPr>
-          <w:rFonts w:ascii="Times New Roman" w:hAnsi="Times New Roman" w:cs="Times New Roman"/>
-          <w:sz w:val="20"/>
-          <w:szCs w:val="20"/>
-        </w:rPr>
-        <w:t xml:space="preserve">int </w:t>
-      </w:r>
-      <w:proofErr w:type="spellStart"/>
-      <w:r>
-        <w:rPr>
-          <w:rFonts w:ascii="Times New Roman" w:hAnsi="Times New Roman" w:cs="Times New Roman"/>
-          <w:sz w:val="20"/>
-          <w:szCs w:val="20"/>
-        </w:rPr>
-        <w:t>currentTime</w:t>
-      </w:r>
-      <w:proofErr w:type="spellEnd"/>
-      <w:r>
-        <w:rPr>
-          <w:rFonts w:ascii="Times New Roman" w:hAnsi="Times New Roman" w:cs="Times New Roman"/>
-          <w:sz w:val="20"/>
-          <w:szCs w:val="20"/>
-        </w:rPr>
-        <w:t xml:space="preserve">) compares the current sum of tasks present in the queues and compares it to the previous ones, if it is smaller, the current time becomes the new peak hour. For the </w:t>
-      </w:r>
-      <w:proofErr w:type="spellStart"/>
-      <w:r>
-        <w:rPr>
-          <w:rFonts w:ascii="Times New Roman" w:hAnsi="Times New Roman" w:cs="Times New Roman"/>
-          <w:sz w:val="20"/>
-          <w:szCs w:val="20"/>
-        </w:rPr>
-        <w:t>getAverageServiseTime</w:t>
-      </w:r>
-      <w:proofErr w:type="spellEnd"/>
-      <w:r>
-        <w:rPr>
-          <w:rFonts w:ascii="Times New Roman" w:hAnsi="Times New Roman" w:cs="Times New Roman"/>
-          <w:sz w:val="20"/>
-          <w:szCs w:val="20"/>
-        </w:rPr>
-        <w:t xml:space="preserve"> (</w:t>
-      </w:r>
-      <w:r>
-        <w:rPr>
-          <w:rFonts w:ascii="Times New Roman" w:hAnsi="Times New Roman" w:cs="Times New Roman"/>
-          <w:sz w:val="20"/>
-          <w:szCs w:val="20"/>
-        </w:rPr>
-        <w:t xml:space="preserve">) we add up all the processing periods of the tasks and </w:t>
-      </w:r>
-      <w:proofErr w:type="spellStart"/>
-      <w:r>
-        <w:rPr>
-          <w:rFonts w:ascii="Times New Roman" w:hAnsi="Times New Roman" w:cs="Times New Roman"/>
-          <w:sz w:val="20"/>
-          <w:szCs w:val="20"/>
-        </w:rPr>
-        <w:t>dividie</w:t>
-      </w:r>
-      <w:proofErr w:type="spellEnd"/>
-      <w:r>
-        <w:rPr>
-          <w:rFonts w:ascii="Times New Roman" w:hAnsi="Times New Roman" w:cs="Times New Roman"/>
-          <w:sz w:val="20"/>
-          <w:szCs w:val="20"/>
-        </w:rPr>
-        <w:t xml:space="preserve"> it by the number of generated tasks.</w:t>
-      </w:r>
-      <w:r>
-        <w:rPr>
-          <w:rFonts w:ascii="Times New Roman" w:hAnsi="Times New Roman" w:cs="Times New Roman"/>
-          <w:sz w:val="20"/>
-          <w:szCs w:val="20"/>
-        </w:rPr>
-        <w:t xml:space="preserve"> The </w:t>
-      </w:r>
-      <w:proofErr w:type="spellStart"/>
-      <w:r>
-        <w:rPr>
-          <w:rFonts w:ascii="Times New Roman" w:hAnsi="Times New Roman" w:cs="Times New Roman"/>
-          <w:sz w:val="20"/>
-          <w:szCs w:val="20"/>
-        </w:rPr>
-        <w:t>incrementWaitingTime</w:t>
-      </w:r>
-      <w:proofErr w:type="spellEnd"/>
-      <w:r>
-        <w:rPr>
-          <w:rFonts w:ascii="Times New Roman" w:hAnsi="Times New Roman" w:cs="Times New Roman"/>
-          <w:sz w:val="20"/>
-          <w:szCs w:val="20"/>
-        </w:rPr>
-        <w:t xml:space="preserve"> (</w:t>
-      </w:r>
-      <w:r>
-        <w:rPr>
-          <w:rFonts w:ascii="Times New Roman" w:hAnsi="Times New Roman" w:cs="Times New Roman"/>
-          <w:sz w:val="20"/>
-          <w:szCs w:val="20"/>
-        </w:rPr>
-        <w:t xml:space="preserve">) is a helper method </w:t>
-      </w:r>
-      <w:proofErr w:type="gramStart"/>
-      <w:r>
-        <w:rPr>
-          <w:rFonts w:ascii="Times New Roman" w:hAnsi="Times New Roman" w:cs="Times New Roman"/>
-          <w:sz w:val="20"/>
-          <w:szCs w:val="20"/>
-        </w:rPr>
-        <w:t>in order to</w:t>
-      </w:r>
-      <w:proofErr w:type="gramEnd"/>
-      <w:r>
-        <w:rPr>
-          <w:rFonts w:ascii="Times New Roman" w:hAnsi="Times New Roman" w:cs="Times New Roman"/>
-          <w:sz w:val="20"/>
-          <w:szCs w:val="20"/>
-        </w:rPr>
-        <w:t xml:space="preserve"> increment at each step the waiting period of the tasks. The average waiting time is computed with the method </w:t>
-      </w:r>
-      <w:proofErr w:type="spellStart"/>
-      <w:r>
-        <w:rPr>
-          <w:rFonts w:ascii="Times New Roman" w:hAnsi="Times New Roman" w:cs="Times New Roman"/>
-          <w:sz w:val="20"/>
-          <w:szCs w:val="20"/>
-        </w:rPr>
-        <w:t>getAverageWaitingTime</w:t>
-      </w:r>
-      <w:proofErr w:type="spellEnd"/>
-      <w:r>
-        <w:rPr>
-          <w:rFonts w:ascii="Times New Roman" w:hAnsi="Times New Roman" w:cs="Times New Roman"/>
-          <w:sz w:val="20"/>
-          <w:szCs w:val="20"/>
-        </w:rPr>
-        <w:t xml:space="preserve"> (</w:t>
-      </w:r>
-      <w:proofErr w:type="gramStart"/>
-      <w:r>
-        <w:rPr>
-          <w:rFonts w:ascii="Times New Roman" w:hAnsi="Times New Roman" w:cs="Times New Roman"/>
-          <w:sz w:val="20"/>
-          <w:szCs w:val="20"/>
-        </w:rPr>
-        <w:t>)</w:t>
-      </w:r>
-      <w:proofErr w:type="gramEnd"/>
-      <w:r>
-        <w:rPr>
-          <w:rFonts w:ascii="Times New Roman" w:hAnsi="Times New Roman" w:cs="Times New Roman"/>
-          <w:sz w:val="20"/>
-          <w:szCs w:val="20"/>
-        </w:rPr>
-        <w:t xml:space="preserve"> and it sums up all the waiting periods of the tasks and divides it by the number of tasks.</w:t>
-      </w:r>
-    </w:p>
-    <w:p>
-      <w:pPr>
-        <w:jc w:val="both"/>
-        <w:rPr>
-          <w:rFonts w:ascii="Times New Roman" w:hAnsi="Times New Roman" w:cs="Times New Roman"/>
-          <w:sz w:val="20"/>
-          <w:szCs w:val="20"/>
-        </w:rPr>
-      </w:pPr>
-      <w:r>
-        <w:rPr>
-          <w:rFonts w:ascii="Times New Roman" w:hAnsi="Times New Roman" w:cs="Times New Roman"/>
-          <w:sz w:val="20"/>
-          <w:szCs w:val="20"/>
-        </w:rPr>
-        <w:t>The Scheduler class contains a list of the servers and the strategy as criteria for distributing the tasks in the queues. The scheduler also has a constructor which receives the number of servers, the duration of the simulation and the current time.</w:t>
-      </w:r>
-      <w:r>
-        <w:rPr>
-          <w:rFonts w:ascii="Times New Roman" w:hAnsi="Times New Roman" w:cs="Times New Roman"/>
-          <w:sz w:val="20"/>
-          <w:szCs w:val="20"/>
-        </w:rPr>
-        <w:t xml:space="preserve"> The function </w:t>
-      </w:r>
-      <w:proofErr w:type="spellStart"/>
-      <w:r>
-        <w:rPr>
-          <w:rFonts w:ascii="Times New Roman" w:hAnsi="Times New Roman" w:cs="Times New Roman"/>
-          <w:sz w:val="20"/>
-          <w:szCs w:val="20"/>
-        </w:rPr>
-        <w:t>dispatchTask</w:t>
-      </w:r>
-      <w:proofErr w:type="spellEnd"/>
-      <w:r>
-        <w:rPr>
-          <w:rFonts w:ascii="Times New Roman" w:hAnsi="Times New Roman" w:cs="Times New Roman"/>
-          <w:sz w:val="20"/>
-          <w:szCs w:val="20"/>
-        </w:rPr>
-        <w:t xml:space="preserve"> (</w:t>
-      </w:r>
-      <w:r>
-        <w:rPr>
-          <w:rFonts w:ascii="Times New Roman" w:hAnsi="Times New Roman" w:cs="Times New Roman"/>
-          <w:sz w:val="20"/>
-          <w:szCs w:val="20"/>
-        </w:rPr>
-        <w:t>Task t) is used to add a task depending on the strategy chosen in the scheduler.</w:t>
-      </w:r>
-    </w:p>
-    <w:p>
-      <w:pPr>
-        <w:jc w:val="both"/>
-        <w:rPr>
-          <w:rFonts w:ascii="Times New Roman" w:hAnsi="Times New Roman" w:cs="Times New Roman"/>
-          <w:sz w:val="20"/>
-          <w:szCs w:val="20"/>
-        </w:rPr>
-      </w:pPr>
-      <w:r>
-        <w:rPr>
-          <w:rFonts w:ascii="Times New Roman" w:hAnsi="Times New Roman" w:cs="Times New Roman"/>
-          <w:sz w:val="20"/>
-          <w:szCs w:val="20"/>
-        </w:rPr>
-        <w:t xml:space="preserve">The Server class implements the Runnable interface and has a </w:t>
-      </w:r>
-      <w:proofErr w:type="spellStart"/>
-      <w:r>
-        <w:rPr>
-          <w:rFonts w:ascii="Times New Roman" w:hAnsi="Times New Roman" w:cs="Times New Roman"/>
-          <w:sz w:val="20"/>
-          <w:szCs w:val="20"/>
-        </w:rPr>
-        <w:t>BlockingQueue</w:t>
-      </w:r>
-      <w:proofErr w:type="spellEnd"/>
-      <w:r>
-        <w:rPr>
-          <w:rFonts w:ascii="Times New Roman" w:hAnsi="Times New Roman" w:cs="Times New Roman"/>
-          <w:sz w:val="20"/>
-          <w:szCs w:val="20"/>
-        </w:rPr>
-        <w:t>. The constructor has as parameters the duration of the simulation and the current time.</w:t>
-      </w:r>
-      <w:r>
-        <w:rPr>
-          <w:rFonts w:ascii="Times New Roman" w:hAnsi="Times New Roman" w:cs="Times New Roman"/>
-          <w:sz w:val="20"/>
-          <w:szCs w:val="20"/>
-        </w:rPr>
-        <w:t xml:space="preserve"> The method </w:t>
-      </w:r>
-      <w:proofErr w:type="spellStart"/>
-      <w:r>
-        <w:rPr>
-          <w:rFonts w:ascii="Times New Roman" w:hAnsi="Times New Roman" w:cs="Times New Roman"/>
-          <w:sz w:val="20"/>
-          <w:szCs w:val="20"/>
-        </w:rPr>
-        <w:t>addTasks</w:t>
-      </w:r>
-      <w:proofErr w:type="spellEnd"/>
-      <w:r>
-        <w:rPr>
-          <w:rFonts w:ascii="Times New Roman" w:hAnsi="Times New Roman" w:cs="Times New Roman"/>
-          <w:sz w:val="20"/>
-          <w:szCs w:val="20"/>
-        </w:rPr>
-        <w:t xml:space="preserve"> (</w:t>
-      </w:r>
-      <w:r>
-        <w:rPr>
-          <w:rFonts w:ascii="Times New Roman" w:hAnsi="Times New Roman" w:cs="Times New Roman"/>
-          <w:sz w:val="20"/>
-          <w:szCs w:val="20"/>
-        </w:rPr>
-        <w:t xml:space="preserve">Task </w:t>
-      </w:r>
-      <w:proofErr w:type="spellStart"/>
-      <w:r>
-        <w:rPr>
-          <w:rFonts w:ascii="Times New Roman" w:hAnsi="Times New Roman" w:cs="Times New Roman"/>
-          <w:sz w:val="20"/>
-          <w:szCs w:val="20"/>
-        </w:rPr>
-        <w:t>newTask</w:t>
-      </w:r>
-      <w:proofErr w:type="spellEnd"/>
-      <w:r>
-        <w:rPr>
-          <w:rFonts w:ascii="Times New Roman" w:hAnsi="Times New Roman" w:cs="Times New Roman"/>
-          <w:sz w:val="20"/>
-          <w:szCs w:val="20"/>
-        </w:rPr>
-        <w:t xml:space="preserve">) adds a task to the queue. In the </w:t>
-      </w:r>
-      <w:r>
-        <w:rPr>
-          <w:rFonts w:ascii="Times New Roman" w:hAnsi="Times New Roman" w:cs="Times New Roman"/>
-          <w:sz w:val="20"/>
-          <w:szCs w:val="20"/>
-        </w:rPr>
-        <w:t>run (</w:t>
-      </w:r>
-      <w:r>
-        <w:rPr>
-          <w:rFonts w:ascii="Times New Roman" w:hAnsi="Times New Roman" w:cs="Times New Roman"/>
-          <w:sz w:val="20"/>
-          <w:szCs w:val="20"/>
-        </w:rPr>
-        <w:t xml:space="preserve">) method, the thread initially sleeps for one second, </w:t>
-      </w:r>
-      <w:r>
-        <w:rPr>
-          <w:rFonts w:ascii="Times New Roman" w:hAnsi="Times New Roman" w:cs="Times New Roman"/>
-          <w:sz w:val="20"/>
-          <w:szCs w:val="20"/>
-        </w:rPr>
-        <w:t xml:space="preserve">and after that enters a loop in which it is checked if the queue is empty. If it is, the current time is </w:t>
-      </w:r>
-      <w:r>
-        <w:rPr>
-          <w:rFonts w:ascii="Times New Roman" w:hAnsi="Times New Roman" w:cs="Times New Roman"/>
-          <w:sz w:val="20"/>
-          <w:szCs w:val="20"/>
-        </w:rPr>
-        <w:t>incremented,</w:t>
-      </w:r>
-      <w:r>
-        <w:rPr>
-          <w:rFonts w:ascii="Times New Roman" w:hAnsi="Times New Roman" w:cs="Times New Roman"/>
-          <w:sz w:val="20"/>
-          <w:szCs w:val="20"/>
-        </w:rPr>
-        <w:t xml:space="preserve"> and the thread sleeps for one second. If there is at least one element in the queue, it is taken </w:t>
-      </w:r>
-      <w:r>
-        <w:rPr>
-          <w:rFonts w:ascii="Times New Roman" w:hAnsi="Times New Roman" w:cs="Times New Roman"/>
-          <w:sz w:val="20"/>
-          <w:szCs w:val="20"/>
-        </w:rPr>
-        <w:t>out and</w:t>
-      </w:r>
-      <w:r>
-        <w:rPr>
-          <w:rFonts w:ascii="Times New Roman" w:hAnsi="Times New Roman" w:cs="Times New Roman"/>
-          <w:sz w:val="20"/>
-          <w:szCs w:val="20"/>
-        </w:rPr>
-        <w:t xml:space="preserve"> the thread sleeps the 1 second for each second of processing time of the task that was previously taken out.  The function </w:t>
-      </w:r>
-      <w:proofErr w:type="spellStart"/>
-      <w:r>
-        <w:rPr>
-          <w:rFonts w:ascii="Times New Roman" w:hAnsi="Times New Roman" w:cs="Times New Roman"/>
-          <w:sz w:val="20"/>
-          <w:szCs w:val="20"/>
-        </w:rPr>
-        <w:t>getTasks</w:t>
-      </w:r>
-      <w:proofErr w:type="spellEnd"/>
-      <w:r>
-        <w:rPr>
-          <w:rFonts w:ascii="Times New Roman" w:hAnsi="Times New Roman" w:cs="Times New Roman"/>
-          <w:sz w:val="20"/>
-          <w:szCs w:val="20"/>
-        </w:rPr>
-        <w:t xml:space="preserve"> (</w:t>
-      </w:r>
-      <w:r>
-        <w:rPr>
-          <w:rFonts w:ascii="Times New Roman" w:hAnsi="Times New Roman" w:cs="Times New Roman"/>
-          <w:sz w:val="20"/>
-          <w:szCs w:val="20"/>
-        </w:rPr>
-        <w:t xml:space="preserve">) returns an </w:t>
-      </w:r>
-      <w:proofErr w:type="spellStart"/>
-      <w:r>
-        <w:rPr>
-          <w:rFonts w:ascii="Times New Roman" w:hAnsi="Times New Roman" w:cs="Times New Roman"/>
-          <w:sz w:val="20"/>
-          <w:szCs w:val="20"/>
-        </w:rPr>
-        <w:t>ArrayList</w:t>
-      </w:r>
-      <w:proofErr w:type="spellEnd"/>
-      <w:r>
-        <w:rPr>
-          <w:rFonts w:ascii="Times New Roman" w:hAnsi="Times New Roman" w:cs="Times New Roman"/>
-          <w:sz w:val="20"/>
-          <w:szCs w:val="20"/>
-        </w:rPr>
-        <w:t xml:space="preserve"> of the tasks in available in the </w:t>
-      </w:r>
-      <w:proofErr w:type="spellStart"/>
-      <w:r>
-        <w:rPr>
-          <w:rFonts w:ascii="Times New Roman" w:hAnsi="Times New Roman" w:cs="Times New Roman"/>
-          <w:sz w:val="20"/>
-          <w:szCs w:val="20"/>
-        </w:rPr>
-        <w:t>BlockingQueue</w:t>
-      </w:r>
-      <w:proofErr w:type="spellEnd"/>
-      <w:r>
-        <w:rPr>
-          <w:rFonts w:ascii="Times New Roman" w:hAnsi="Times New Roman" w:cs="Times New Roman"/>
-          <w:sz w:val="20"/>
-          <w:szCs w:val="20"/>
-        </w:rPr>
-        <w:t xml:space="preserve"> at the given moment. If there are no tasks </w:t>
-      </w:r>
-      <w:proofErr w:type="gramStart"/>
-      <w:r>
-        <w:rPr>
-          <w:rFonts w:ascii="Times New Roman" w:hAnsi="Times New Roman" w:cs="Times New Roman"/>
-          <w:sz w:val="20"/>
-          <w:szCs w:val="20"/>
-        </w:rPr>
-        <w:t>at the moment</w:t>
-      </w:r>
-      <w:proofErr w:type="gramEnd"/>
-      <w:r>
-        <w:rPr>
-          <w:rFonts w:ascii="Times New Roman" w:hAnsi="Times New Roman" w:cs="Times New Roman"/>
-          <w:sz w:val="20"/>
-          <w:szCs w:val="20"/>
-        </w:rPr>
-        <w:t xml:space="preserve">, the function returns an empty list. If there </w:t>
-      </w:r>
-      <w:r>
-        <w:rPr>
-          <w:rFonts w:ascii="Times New Roman" w:hAnsi="Times New Roman" w:cs="Times New Roman"/>
-          <w:sz w:val="20"/>
-          <w:szCs w:val="20"/>
-        </w:rPr>
-        <w:t>are</w:t>
-      </w:r>
-      <w:r>
-        <w:rPr>
-          <w:rFonts w:ascii="Times New Roman" w:hAnsi="Times New Roman" w:cs="Times New Roman"/>
-          <w:sz w:val="20"/>
-          <w:szCs w:val="20"/>
-        </w:rPr>
-        <w:t xml:space="preserve"> elements in the queue, they will be moved to the </w:t>
-      </w:r>
-      <w:proofErr w:type="spellStart"/>
-      <w:r>
-        <w:rPr>
-          <w:rFonts w:ascii="Times New Roman" w:hAnsi="Times New Roman" w:cs="Times New Roman"/>
-          <w:sz w:val="20"/>
-          <w:szCs w:val="20"/>
-        </w:rPr>
-        <w:t>ArrayList</w:t>
-      </w:r>
-      <w:proofErr w:type="spellEnd"/>
-      <w:r>
-        <w:rPr>
-          <w:rFonts w:ascii="Times New Roman" w:hAnsi="Times New Roman" w:cs="Times New Roman"/>
-          <w:sz w:val="20"/>
-          <w:szCs w:val="20"/>
-        </w:rPr>
         <w:t xml:space="preserve"> and then copied back to the blocking queue.</w:t>
       </w:r>
     </w:p>
@@ -4275,6 +4346,21 @@
     </w:p>
     <w:p>
       <w:pPr>
+        <w:jc w:val="both"/>
+        <w:rPr>
+          <w:rFonts w:ascii="Times New Roman" w:hAnsi="Times New Roman" w:cs="Times New Roman"/>
+          <w:sz w:val="20"/>
+          <w:szCs w:val="20"/>
+        </w:rPr>
+      </w:pPr>
+    </w:p>
+    <w:p>
+      <w:pPr>
+        <w:pStyle w:val="ListParagraph"/>
+        <w:numPr>
+          <w:ilvl w:val="0"/>
+          <w:numId w:val="8"/>
+        </w:numPr>
         <w:jc w:val="both"/>
         <w:rPr>
           <w:rFonts w:ascii="Times New Roman" w:hAnsi="Times New Roman" w:cs="Times New Roman"/>
@@ -4294,9 +4380,94 @@
           <w:szCs w:val="20"/>
           <w:u w:val="single"/>
         </w:rPr>
-        <w:t>5</w:t>
-      </w:r>
-      <w:r>
+        <w:t>Results</w:t>
+      </w:r>
+    </w:p>
+    <w:p>
+      <w:pPr>
+        <w:jc w:val="both"/>
+        <w:rPr>
+          <w:rFonts w:ascii="Times New Roman" w:hAnsi="Times New Roman" w:cs="Times New Roman"/>
+          <w:sz w:val="20"/>
+          <w:szCs w:val="20"/>
+        </w:rPr>
+      </w:pPr>
+      <w:r>
+        <w:rPr>
+          <w:rFonts w:ascii="Times New Roman" w:hAnsi="Times New Roman" w:cs="Times New Roman"/>
+          <w:sz w:val="20"/>
+          <w:szCs w:val="20"/>
+        </w:rPr>
+        <w:t xml:space="preserve">For the testing part of the </w:t>
+      </w:r>
+      <w:r>
+        <w:rPr>
+          <w:rFonts w:ascii="Times New Roman" w:hAnsi="Times New Roman" w:cs="Times New Roman"/>
+          <w:sz w:val="20"/>
+          <w:szCs w:val="20"/>
+        </w:rPr>
+        <w:t>assignment,</w:t>
+      </w:r>
+      <w:r>
+        <w:rPr>
+          <w:rFonts w:ascii="Times New Roman" w:hAnsi="Times New Roman" w:cs="Times New Roman"/>
+          <w:sz w:val="20"/>
+          <w:szCs w:val="20"/>
+        </w:rPr>
+        <w:t xml:space="preserve"> I ran the application with the</w:t>
+      </w:r>
+      <w:r>
+        <w:rPr>
+          <w:rFonts w:ascii="Times New Roman" w:hAnsi="Times New Roman" w:cs="Times New Roman"/>
+          <w:sz w:val="20"/>
+          <w:szCs w:val="20"/>
+        </w:rPr>
+        <w:t xml:space="preserve"> parameters</w:t>
+      </w:r>
+      <w:r>
+        <w:rPr>
+          <w:rFonts w:ascii="Times New Roman" w:hAnsi="Times New Roman" w:cs="Times New Roman"/>
+          <w:sz w:val="20"/>
+          <w:szCs w:val="20"/>
+        </w:rPr>
+        <w:t xml:space="preserve"> given in the requirements</w:t>
+      </w:r>
+      <w:r>
+        <w:rPr>
+          <w:rFonts w:ascii="Times New Roman" w:hAnsi="Times New Roman" w:cs="Times New Roman"/>
+          <w:sz w:val="20"/>
+          <w:szCs w:val="20"/>
+        </w:rPr>
+        <w:t xml:space="preserve">, logged the results in files and saved them. </w:t>
+      </w:r>
+      <w:r>
+        <w:rPr>
+          <w:rFonts w:ascii="Times New Roman" w:hAnsi="Times New Roman" w:cs="Times New Roman"/>
+          <w:sz w:val="20"/>
+          <w:szCs w:val="20"/>
+        </w:rPr>
+        <w:t>The test results can be found in the folder of the projec</w:t>
+      </w:r>
+      <w:r>
+        <w:rPr>
+          <w:rFonts w:ascii="Times New Roman" w:hAnsi="Times New Roman" w:cs="Times New Roman"/>
+          <w:sz w:val="20"/>
+          <w:szCs w:val="20"/>
+        </w:rPr>
+        <w:t>t</w:t>
+      </w:r>
+      <w:r>
+        <w:rPr>
+          <w:rFonts w:ascii="Times New Roman" w:hAnsi="Times New Roman" w:cs="Times New Roman"/>
+          <w:sz w:val="20"/>
+          <w:szCs w:val="20"/>
+        </w:rPr>
+        <w:t>.</w:t>
+      </w:r>
+    </w:p>
+    <w:p>
+      <w:pPr>
+        <w:jc w:val="both"/>
         <w:rPr>
           <w:rFonts w:ascii="Times New Roman" w:hAnsi="Times New Roman" w:cs="Times New Roman"/>
           <w:b/>
@@ -4305,9 +4476,11 @@
           <w:szCs w:val="20"/>
           <w:u w:val="single"/>
         </w:rPr>
-        <w:t>.</w:t>
-      </w:r>
-      <w:r>
+      </w:pPr>
+    </w:p>
+    <w:p>
+      <w:pPr>
+        <w:jc w:val="both"/>
         <w:rPr>
           <w:rFonts w:ascii="Times New Roman" w:hAnsi="Times New Roman" w:cs="Times New Roman"/>
           <w:b/>
@@ -4316,93 +4489,15 @@
           <w:szCs w:val="20"/>
           <w:u w:val="single"/>
         </w:rPr>
-        <w:t xml:space="preserve"> Results</w:t>
-      </w:r>
-    </w:p>
-    <w:p>
-      <w:pPr>
-        <w:jc w:val="both"/>
-        <w:rPr>
-          <w:rFonts w:ascii="Times New Roman" w:hAnsi="Times New Roman" w:cs="Times New Roman"/>
-          <w:sz w:val="20"/>
-          <w:szCs w:val="20"/>
-        </w:rPr>
-      </w:pPr>
-      <w:r>
-        <w:rPr>
-          <w:rFonts w:ascii="Times New Roman" w:hAnsi="Times New Roman" w:cs="Times New Roman"/>
-          <w:sz w:val="20"/>
-          <w:szCs w:val="20"/>
-        </w:rPr>
-        <w:t xml:space="preserve">For the testing part of the </w:t>
-      </w:r>
-      <w:r>
-        <w:rPr>
-          <w:rFonts w:ascii="Times New Roman" w:hAnsi="Times New Roman" w:cs="Times New Roman"/>
-          <w:sz w:val="20"/>
-          <w:szCs w:val="20"/>
-        </w:rPr>
-        <w:t>assignment,</w:t>
-      </w:r>
-      <w:r>
-        <w:rPr>
-          <w:rFonts w:ascii="Times New Roman" w:hAnsi="Times New Roman" w:cs="Times New Roman"/>
-          <w:sz w:val="20"/>
-          <w:szCs w:val="20"/>
-        </w:rPr>
-        <w:t xml:space="preserve"> I ran the application with the</w:t>
-      </w:r>
-      <w:r>
-        <w:rPr>
-          <w:rFonts w:ascii="Times New Roman" w:hAnsi="Times New Roman" w:cs="Times New Roman"/>
-          <w:sz w:val="20"/>
-          <w:szCs w:val="20"/>
-        </w:rPr>
-        <w:t xml:space="preserve"> parameters</w:t>
-      </w:r>
-      <w:r>
-        <w:rPr>
-          <w:rFonts w:ascii="Times New Roman" w:hAnsi="Times New Roman" w:cs="Times New Roman"/>
-          <w:sz w:val="20"/>
-          <w:szCs w:val="20"/>
-        </w:rPr>
-        <w:t xml:space="preserve"> given in the requirements</w:t>
-      </w:r>
-      <w:r>
-        <w:rPr>
-          <w:rFonts w:ascii="Times New Roman" w:hAnsi="Times New Roman" w:cs="Times New Roman"/>
-          <w:sz w:val="20"/>
-          <w:szCs w:val="20"/>
-        </w:rPr>
-        <w:t xml:space="preserve">, logged the results in files and saved them. </w:t>
-      </w:r>
-      <w:r>
-        <w:rPr>
-          <w:rFonts w:ascii="Times New Roman" w:hAnsi="Times New Roman" w:cs="Times New Roman"/>
-          <w:sz w:val="20"/>
-          <w:szCs w:val="20"/>
-        </w:rPr>
-        <w:t>The test results can be found in the folder of the projec</w:t>
-      </w:r>
-      <w:r>
-        <w:rPr>
-          <w:rFonts w:ascii="Times New Roman" w:hAnsi="Times New Roman" w:cs="Times New Roman"/>
-          <w:sz w:val="20"/>
-          <w:szCs w:val="20"/>
-        </w:rPr>
-        <w:t>t</w:t>
-      </w:r>
-      <w:r>
-        <w:rPr>
-          <w:rFonts w:ascii="Times New Roman" w:hAnsi="Times New Roman" w:cs="Times New Roman"/>
-          <w:sz w:val="20"/>
-          <w:szCs w:val="20"/>
-        </w:rPr>
-        <w:t>.</w:t>
-      </w:r>
-    </w:p>
-    <w:p>
-      <w:pPr>
+      </w:pPr>
+    </w:p>
+    <w:p>
+      <w:pPr>
+        <w:pStyle w:val="ListParagraph"/>
+        <w:numPr>
+          <w:ilvl w:val="0"/>
+          <w:numId w:val="8"/>
+        </w:numPr>
         <w:jc w:val="both"/>
         <w:rPr>
           <w:rFonts w:ascii="Times New Roman" w:hAnsi="Times New Roman" w:cs="Times New Roman"/>
@@ -4413,10 +4508,7 @@
           <w:u w:val="single"/>
         </w:rPr>
       </w:pPr>
-    </w:p>
-    <w:p>
-      <w:pPr>
-        <w:jc w:val="both"/>
+      <w:r>
         <w:rPr>
           <w:rFonts w:ascii="Times New Roman" w:hAnsi="Times New Roman" w:cs="Times New Roman"/>
           <w:b/>
@@ -4425,18 +4517,7 @@
           <w:szCs w:val="20"/>
           <w:u w:val="single"/>
         </w:rPr>
-      </w:pPr>
-      <w:r>
-        <w:rPr>
-          <w:rFonts w:ascii="Times New Roman" w:hAnsi="Times New Roman" w:cs="Times New Roman"/>
-          <w:b/>
-          <w:bCs/>
-          <w:sz w:val="20"/>
-          <w:szCs w:val="20"/>
-          <w:u w:val="single"/>
-        </w:rPr>
-        <w:lastRenderedPageBreak/>
-        <w:t>6.Conclusions</w:t>
+        <w:t>Conclusions</w:t>
       </w:r>
     </w:p>
     <w:p>
@@ -4506,25 +4587,7 @@
           <w:sz w:val="20"/>
           <w:szCs w:val="20"/>
         </w:rPr>
-        <w:t xml:space="preserve"> improvement in this area. Also, efficiency-wise, I think that the threads are not exactly optimal, but I did my best </w:t>
-      </w:r>
-      <w:proofErr w:type="gramStart"/>
-      <w:r>
-        <w:rPr>
-          <w:rFonts w:ascii="Times New Roman" w:hAnsi="Times New Roman" w:cs="Times New Roman"/>
-          <w:sz w:val="20"/>
-          <w:szCs w:val="20"/>
-        </w:rPr>
-        <w:t>in order to</w:t>
-      </w:r>
-      <w:proofErr w:type="gramEnd"/>
-      <w:r>
-        <w:rPr>
-          <w:rFonts w:ascii="Times New Roman" w:hAnsi="Times New Roman" w:cs="Times New Roman"/>
-          <w:sz w:val="20"/>
-          <w:szCs w:val="20"/>
-        </w:rPr>
-        <w:t xml:space="preserve"> have a functional program and haven’t taken the time to optimize it. This assignment gave me the opportunity to work with threads, which I </w:t>
+        <w:t xml:space="preserve"> improvement in this area. This assignment gave me the opportunity to work with threads, which I </w:t>
       </w:r>
       <w:r>
         <w:rPr>
@@ -4540,7 +4603,23 @@
           <w:sz w:val="20"/>
           <w:szCs w:val="20"/>
         </w:rPr>
-        <w:t xml:space="preserve"> had much experience with until this year, and I think it was some good practice, even though I am aware that the subject is extensive and that programs with threads can easily become very complex and </w:t>
+        <w:t xml:space="preserve"> had much experience with until</w:t>
+      </w:r>
+      <w:r>
+        <w:rPr>
+          <w:rFonts w:ascii="Times New Roman" w:hAnsi="Times New Roman" w:cs="Times New Roman"/>
+          <w:sz w:val="20"/>
+          <w:szCs w:val="20"/>
+        </w:rPr>
+        <w:t xml:space="preserve"> now</w:t>
+      </w:r>
+      <w:r>
+        <w:rPr>
+          <w:rFonts w:ascii="Times New Roman" w:hAnsi="Times New Roman" w:cs="Times New Roman"/>
+          <w:sz w:val="20"/>
+          <w:szCs w:val="20"/>
+        </w:rPr>
+        <w:t xml:space="preserve">, and I think it was some good practice, even though I am aware that the subject is extensive and that programs with threads can easily become very complex and </w:t>
       </w:r>
       <w:r>
         <w:rPr>
@@ -4550,216 +4629,6 @@
         </w:rPr>
         <w:t xml:space="preserve">difficult, I think I am a little more confident in working with threads. </w:t>
       </w:r>
-    </w:p>
-    <w:p>
-      <w:pPr>
-        <w:jc w:val="both"/>
-        <w:rPr>
-          <w:rFonts w:ascii="Times New Roman" w:hAnsi="Times New Roman" w:cs="Times New Roman"/>
-          <w:sz w:val="20"/>
-          <w:szCs w:val="20"/>
-        </w:rPr>
-      </w:pPr>
-    </w:p>
-    <w:p>
-      <w:pPr>
-        <w:jc w:val="both"/>
-        <w:rPr>
-          <w:rFonts w:ascii="Times New Roman" w:hAnsi="Times New Roman" w:cs="Times New Roman"/>
-          <w:sz w:val="20"/>
-          <w:szCs w:val="20"/>
-        </w:rPr>
-      </w:pPr>
-    </w:p>
-    <w:p>
-      <w:pPr>
-        <w:jc w:val="both"/>
-        <w:rPr>
-          <w:rFonts w:ascii="Times New Roman" w:hAnsi="Times New Roman" w:cs="Times New Roman"/>
-          <w:sz w:val="20"/>
-          <w:szCs w:val="20"/>
-        </w:rPr>
-      </w:pPr>
-    </w:p>
-    <w:p>
-      <w:pPr>
-        <w:jc w:val="both"/>
-        <w:rPr>
-          <w:rFonts w:ascii="Times New Roman" w:hAnsi="Times New Roman" w:cs="Times New Roman"/>
-          <w:sz w:val="20"/>
-          <w:szCs w:val="20"/>
-        </w:rPr>
-      </w:pPr>
-    </w:p>
-    <w:p>
-      <w:pPr>
-        <w:jc w:val="both"/>
-        <w:rPr>
-          <w:rFonts w:ascii="Times New Roman" w:hAnsi="Times New Roman" w:cs="Times New Roman"/>
-          <w:sz w:val="20"/>
-          <w:szCs w:val="20"/>
-        </w:rPr>
-      </w:pPr>
-    </w:p>
-    <w:p>
-      <w:pPr>
-        <w:jc w:val="both"/>
-        <w:rPr>
-          <w:rFonts w:ascii="Times New Roman" w:hAnsi="Times New Roman" w:cs="Times New Roman"/>
-          <w:sz w:val="20"/>
-          <w:szCs w:val="20"/>
-        </w:rPr>
-      </w:pPr>
-    </w:p>
-    <w:p>
-      <w:pPr>
-        <w:jc w:val="both"/>
-        <w:rPr>
-          <w:rFonts w:ascii="Times New Roman" w:hAnsi="Times New Roman" w:cs="Times New Roman"/>
-          <w:sz w:val="20"/>
-          <w:szCs w:val="20"/>
-        </w:rPr>
-      </w:pPr>
-    </w:p>
-    <w:p>
-      <w:pPr>
-        <w:jc w:val="both"/>
-        <w:rPr>
-          <w:rFonts w:ascii="Times New Roman" w:hAnsi="Times New Roman" w:cs="Times New Roman"/>
-          <w:sz w:val="20"/>
-          <w:szCs w:val="20"/>
-        </w:rPr>
-      </w:pPr>
-    </w:p>
-    <w:p>
-      <w:pPr>
-        <w:jc w:val="both"/>
-        <w:rPr>
-          <w:rFonts w:ascii="Times New Roman" w:hAnsi="Times New Roman" w:cs="Times New Roman"/>
-          <w:sz w:val="20"/>
-          <w:szCs w:val="20"/>
-        </w:rPr>
-      </w:pPr>
-    </w:p>
-    <w:p>
-      <w:pPr>
-        <w:jc w:val="both"/>
-        <w:rPr>
-          <w:rFonts w:ascii="Times New Roman" w:hAnsi="Times New Roman" w:cs="Times New Roman"/>
-          <w:sz w:val="20"/>
-          <w:szCs w:val="20"/>
-        </w:rPr>
-      </w:pPr>
-    </w:p>
-    <w:p>
-      <w:pPr>
-        <w:jc w:val="both"/>
-        <w:rPr>
-          <w:rFonts w:ascii="Times New Roman" w:hAnsi="Times New Roman" w:cs="Times New Roman"/>
-          <w:sz w:val="20"/>
-          <w:szCs w:val="20"/>
-        </w:rPr>
-      </w:pPr>
-    </w:p>
-    <w:p>
-      <w:pPr>
-        <w:jc w:val="both"/>
-        <w:rPr>
-          <w:rFonts w:ascii="Times New Roman" w:hAnsi="Times New Roman" w:cs="Times New Roman"/>
-          <w:sz w:val="20"/>
-          <w:szCs w:val="20"/>
-        </w:rPr>
-      </w:pPr>
-    </w:p>
-    <w:p>
-      <w:pPr>
-        <w:jc w:val="both"/>
-        <w:rPr>
-          <w:rFonts w:ascii="Times New Roman" w:hAnsi="Times New Roman" w:cs="Times New Roman"/>
-          <w:sz w:val="20"/>
-          <w:szCs w:val="20"/>
-        </w:rPr>
-      </w:pPr>
-    </w:p>
-    <w:p>
-      <w:pPr>
-        <w:jc w:val="both"/>
-        <w:rPr>
-          <w:rFonts w:ascii="Times New Roman" w:hAnsi="Times New Roman" w:cs="Times New Roman"/>
-          <w:sz w:val="20"/>
-          <w:szCs w:val="20"/>
-        </w:rPr>
-      </w:pPr>
-    </w:p>
-    <w:p>
-      <w:pPr>
-        <w:jc w:val="both"/>
-        <w:rPr>
-          <w:rFonts w:ascii="Times New Roman" w:hAnsi="Times New Roman" w:cs="Times New Roman"/>
-          <w:sz w:val="20"/>
-          <w:szCs w:val="20"/>
-        </w:rPr>
-      </w:pPr>
-    </w:p>
-    <w:p>
-      <w:pPr>
-        <w:jc w:val="both"/>
-        <w:rPr>
-          <w:rFonts w:ascii="Times New Roman" w:hAnsi="Times New Roman" w:cs="Times New Roman"/>
-          <w:sz w:val="20"/>
-          <w:szCs w:val="20"/>
-        </w:rPr>
-      </w:pPr>
-    </w:p>
-    <w:p>
-      <w:pPr>
-        <w:jc w:val="both"/>
-        <w:rPr>
-          <w:rFonts w:ascii="Times New Roman" w:hAnsi="Times New Roman" w:cs="Times New Roman"/>
-          <w:sz w:val="20"/>
-          <w:szCs w:val="20"/>
-        </w:rPr>
-      </w:pPr>
-    </w:p>
-    <w:p>
-      <w:pPr>
-        <w:jc w:val="both"/>
-        <w:rPr>
-          <w:rFonts w:ascii="Times New Roman" w:hAnsi="Times New Roman" w:cs="Times New Roman"/>
-          <w:sz w:val="20"/>
-          <w:szCs w:val="20"/>
-        </w:rPr>
-      </w:pPr>
-    </w:p>
-    <w:p>
-      <w:pPr>
-        <w:jc w:val="both"/>
-        <w:rPr>
-          <w:rFonts w:ascii="Times New Roman" w:hAnsi="Times New Roman" w:cs="Times New Roman"/>
-          <w:sz w:val="20"/>
-          <w:szCs w:val="20"/>
-        </w:rPr>
-      </w:pPr>
-    </w:p>
-    <w:p>
-      <w:pPr>
-        <w:jc w:val="both"/>
-        <w:rPr>
-          <w:rFonts w:ascii="Times New Roman" w:hAnsi="Times New Roman" w:cs="Times New Roman"/>
-          <w:sz w:val="20"/>
-          <w:szCs w:val="20"/>
-        </w:rPr>
-      </w:pPr>
-    </w:p>
-    <w:p>
-      <w:pPr>
-        <w:jc w:val="both"/>
-        <w:rPr>
-          <w:rFonts w:ascii="Times New Roman" w:hAnsi="Times New Roman" w:cs="Times New Roman"/>
-          <w:sz w:val="20"/>
-          <w:szCs w:val="20"/>
-        </w:rPr>
-      </w:pPr>
     </w:p>
     <w:p>
       <w:pPr>
@@ -4959,6 +4828,98 @@
     </w:lvl>
   </w:abstractNum>
   <w:abstractNum w:abstractNumId="2" w15:restartNumberingAfterBreak="0">
+    <w:nsid w:val="5336046C"/>
+    <w:multiLevelType w:val="hybridMultilevel"/>
+    <w:tmpl w:val="81425424"/>
+    <w:lvl w:ilvl="0" w:tplc="4950DD46">
+      <w:start w:val="1"/>
+      <w:numFmt w:val="decimal"/>
+      <w:lvlText w:val="%1."/>
+      <w:lvlJc w:val="left"/>
+      <w:pPr>
+        <w:ind w:left="720" w:hanging="360"/>
+      </w:pPr>
+      <w:rPr>
+        <w:rFonts w:hint="default"/>
+        <w:b/>
+        <w:bCs/>
+        <w:u w:val="none"/>
+      </w:rPr>
+    </w:lvl>
+    <w:lvl w:ilvl="1" w:tplc="08090019" w:tentative="1">
+      <w:start w:val="1"/>
+      <w:numFmt w:val="lowerLetter"/>
+      <w:lvlText w:val="%2."/>
+      <w:lvlJc w:val="left"/>
+      <w:pPr>
+        <w:ind w:left="1440" w:hanging="360"/>
+      </w:pPr>
+    </w:lvl>
+    <w:lvl w:ilvl="2" w:tplc="0809001B" w:tentative="1">
+      <w:start w:val="1"/>
+      <w:numFmt w:val="lowerRoman"/>
+      <w:lvlText w:val="%3."/>
+      <w:lvlJc w:val="right"/>
+      <w:pPr>
+        <w:ind w:left="2160" w:hanging="180"/>
+      </w:pPr>
+    </w:lvl>
+    <w:lvl w:ilvl="3" w:tplc="0809000F" w:tentative="1">
+      <w:start w:val="1"/>
+      <w:numFmt w:val="decimal"/>
+      <w:lvlText w:val="%4."/>
+      <w:lvlJc w:val="left"/>
+      <w:pPr>
+        <w:ind w:left="2880" w:hanging="360"/>
+      </w:pPr>
+    </w:lvl>
+    <w:lvl w:ilvl="4" w:tplc="08090019" w:tentative="1">
+      <w:start w:val="1"/>
+      <w:numFmt w:val="lowerLetter"/>
+      <w:lvlText w:val="%5."/>
+      <w:lvlJc w:val="left"/>
+      <w:pPr>
+        <w:ind w:left="3600" w:hanging="360"/>
+      </w:pPr>
+    </w:lvl>
+    <w:lvl w:ilvl="5" w:tplc="0809001B" w:tentative="1">
+      <w:start w:val="1"/>
+      <w:numFmt w:val="lowerRoman"/>
+      <w:lvlText w:val="%6."/>
+      <w:lvlJc w:val="right"/>
+      <w:pPr>
+        <w:ind w:left="4320" w:hanging="180"/>
+      </w:pPr>
+    </w:lvl>
+    <w:lvl w:ilvl="6" w:tplc="0809000F" w:tentative="1">
+      <w:start w:val="1"/>
+      <w:numFmt w:val="decimal"/>
+      <w:lvlText w:val="%7."/>
+      <w:lvlJc w:val="left"/>
+      <w:pPr>
+        <w:ind w:left="5040" w:hanging="360"/>
+      </w:pPr>
+    </w:lvl>
+    <w:lvl w:ilvl="7" w:tplc="08090019" w:tentative="1">
+      <w:start w:val="1"/>
+      <w:numFmt w:val="lowerLetter"/>
+      <w:lvlText w:val="%8."/>
+      <w:lvlJc w:val="left"/>
+      <w:pPr>
+        <w:ind w:left="5760" w:hanging="360"/>
+      </w:pPr>
+    </w:lvl>
+    <w:lvl w:ilvl="8" w:tplc="0809001B" w:tentative="1">
+      <w:start w:val="1"/>
+      <w:numFmt w:val="lowerRoman"/>
+      <w:lvlText w:val="%9."/>
+      <w:lvlJc w:val="right"/>
+      <w:pPr>
+        <w:ind w:left="6480" w:hanging="180"/>
+      </w:pPr>
+    </w:lvl>
+  </w:abstractNum>
+  <w:abstractNum w:abstractNumId="3" w15:restartNumberingAfterBreak="0">
     <w:nsid w:val="54770E0F"/>
     <w:multiLevelType w:val="hybridMultilevel"/>
     <w:tmpl w:val="3328025E"/>
@@ -5049,10 +5010,10 @@
       </w:pPr>
     </w:lvl>
   </w:abstractNum>
-  <w:abstractNum w:abstractNumId="3" w15:restartNumberingAfterBreak="0">
-    <w:nsid w:val="7A4A476A"/>
+  <w:abstractNum w:abstractNumId="4" w15:restartNumberingAfterBreak="0">
+    <w:nsid w:val="658A2082"/>
     <w:multiLevelType w:val="hybridMultilevel"/>
-    <w:tmpl w:val="1CB0EA08"/>
+    <w:tmpl w:val="1CA0AD64"/>
     <w:lvl w:ilvl="0" w:tplc="0809000F">
       <w:start w:val="1"/>
       <w:numFmt w:val="decimal"/>
@@ -5138,7 +5099,96 @@
       </w:pPr>
     </w:lvl>
   </w:abstractNum>
-  <w:abstractNum w:abstractNumId="4" w15:restartNumberingAfterBreak="0">
+  <w:abstractNum w:abstractNumId="5" w15:restartNumberingAfterBreak="0">
+    <w:nsid w:val="7A4A476A"/>
+    <w:multiLevelType w:val="hybridMultilevel"/>
+    <w:tmpl w:val="81F06B06"/>
+    <w:lvl w:ilvl="0" w:tplc="0809000F">
+      <w:start w:val="1"/>
+      <w:numFmt w:val="decimal"/>
+      <w:lvlText w:val="%1."/>
+      <w:lvlJc w:val="left"/>
+      <w:pPr>
+        <w:ind w:left="720" w:hanging="360"/>
+      </w:pPr>
+      <w:rPr>
+        <w:rFonts w:hint="default"/>
+      </w:rPr>
+    </w:lvl>
+    <w:lvl w:ilvl="1" w:tplc="08090019" w:tentative="1">
+      <w:start w:val="1"/>
+      <w:numFmt w:val="lowerLetter"/>
+      <w:lvlText w:val="%2."/>
+      <w:lvlJc w:val="left"/>
+      <w:pPr>
+        <w:ind w:left="1440" w:hanging="360"/>
+      </w:pPr>
+    </w:lvl>
+    <w:lvl w:ilvl="2" w:tplc="0809001B" w:tentative="1">
+      <w:start w:val="1"/>
+      <w:numFmt w:val="lowerRoman"/>
+      <w:lvlText w:val="%3."/>
+      <w:lvlJc w:val="right"/>
+      <w:pPr>
+        <w:ind w:left="2160" w:hanging="180"/>
+      </w:pPr>
+    </w:lvl>
+    <w:lvl w:ilvl="3" w:tplc="0809000F" w:tentative="1">
+      <w:start w:val="1"/>
+      <w:numFmt w:val="decimal"/>
+      <w:lvlText w:val="%4."/>
+      <w:lvlJc w:val="left"/>
+      <w:pPr>
+        <w:ind w:left="2880" w:hanging="360"/>
+      </w:pPr>
+    </w:lvl>
+    <w:lvl w:ilvl="4" w:tplc="08090019" w:tentative="1">
+      <w:start w:val="1"/>
+      <w:numFmt w:val="lowerLetter"/>
+      <w:lvlText w:val="%5."/>
+      <w:lvlJc w:val="left"/>
+      <w:pPr>
+        <w:ind w:left="3600" w:hanging="360"/>
+      </w:pPr>
+    </w:lvl>
+    <w:lvl w:ilvl="5" w:tplc="0809001B" w:tentative="1">
+      <w:start w:val="1"/>
+      <w:numFmt w:val="lowerRoman"/>
+      <w:lvlText w:val="%6."/>
+      <w:lvlJc w:val="right"/>
+      <w:pPr>
+        <w:ind w:left="4320" w:hanging="180"/>
+      </w:pPr>
+    </w:lvl>
+    <w:lvl w:ilvl="6" w:tplc="0809000F" w:tentative="1">
+      <w:start w:val="1"/>
+      <w:numFmt w:val="decimal"/>
+      <w:lvlText w:val="%7."/>
+      <w:lvlJc w:val="left"/>
+      <w:pPr>
+        <w:ind w:left="5040" w:hanging="360"/>
+      </w:pPr>
+    </w:lvl>
+    <w:lvl w:ilvl="7" w:tplc="08090019" w:tentative="1">
+      <w:start w:val="1"/>
+      <w:numFmt w:val="lowerLetter"/>
+      <w:lvlText w:val="%8."/>
+      <w:lvlJc w:val="left"/>
+      <w:pPr>
+        <w:ind w:left="5760" w:hanging="360"/>
+      </w:pPr>
+    </w:lvl>
+    <w:lvl w:ilvl="8" w:tplc="0809001B" w:tentative="1">
+      <w:start w:val="1"/>
+      <w:numFmt w:val="lowerRoman"/>
+      <w:lvlText w:val="%9."/>
+      <w:lvlJc w:val="right"/>
+      <w:pPr>
+        <w:ind w:left="6480" w:hanging="180"/>
+      </w:pPr>
+    </w:lvl>
+  </w:abstractNum>
+  <w:abstractNum w:abstractNumId="6" w15:restartNumberingAfterBreak="0">
     <w:nsid w:val="7CED7255"/>
     <w:multiLevelType w:val="hybridMultilevel"/>
     <w:tmpl w:val="776E3662"/>
@@ -5227,7 +5277,7 @@
       </w:pPr>
     </w:lvl>
   </w:abstractNum>
-  <w:abstractNum w:abstractNumId="5" w15:restartNumberingAfterBreak="0">
+  <w:abstractNum w:abstractNumId="7" w15:restartNumberingAfterBreak="0">
     <w:nsid w:val="7E2A720A"/>
     <w:multiLevelType w:val="hybridMultilevel"/>
     <w:tmpl w:val="CFBE5B68"/>
@@ -5317,22 +5367,28 @@
     </w:lvl>
   </w:abstractNum>
   <w:num w:numId="1">
-    <w:abstractNumId w:val="5"/>
+    <w:abstractNumId w:val="7"/>
   </w:num>
   <w:num w:numId="2">
-    <w:abstractNumId w:val="2"/>
+    <w:abstractNumId w:val="3"/>
   </w:num>
   <w:num w:numId="3">
-    <w:abstractNumId w:val="4"/>
+    <w:abstractNumId w:val="6"/>
   </w:num>
   <w:num w:numId="4">
     <w:abstractNumId w:val="1"/>
   </w:num>
   <w:num w:numId="5">
-    <w:abstractNumId w:val="3"/>
+    <w:abstractNumId w:val="5"/>
   </w:num>
   <w:num w:numId="6">
     <w:abstractNumId w:val="0"/>
+  </w:num>
+  <w:num w:numId="7">
+    <w:abstractNumId w:val="4"/>
+  </w:num>
+  <w:num w:numId="8">
+    <w:abstractNumId w:val="2"/>
   </w:num>
 </w:numbering>
 </file>

</xml_diff>